<commit_message>
update CLC: add by hand calculations and update script to display plots correctly
</commit_message>
<xml_diff>
--- a/projects/project 2 CLC/AngelJordanRungeKuttaFahlbergGivenODE.docx
+++ b/projects/project 2 CLC/AngelJordanRungeKuttaFahlbergGivenODE.docx
@@ -1,6 +1,6 @@
 
 <file path=word/document.xml><?xml version="1.0" encoding="utf-8"?>
-<w:document xmlns:wpc="http://schemas.microsoft.com/office/word/2010/wordprocessingCanvas" xmlns:cx="http://schemas.microsoft.com/office/drawing/2014/chartex" xmlns:cx1="http://schemas.microsoft.com/office/drawing/2015/9/8/chartex" xmlns:cx2="http://schemas.microsoft.com/office/drawing/2015/10/21/chartex" xmlns:cx3="http://schemas.microsoft.com/office/drawing/2016/5/9/chartex" xmlns:cx4="http://schemas.microsoft.com/office/drawing/2016/5/10/chartex" xmlns:cx5="http://schemas.microsoft.com/office/drawing/2016/5/11/chartex" xmlns:cx6="http://schemas.microsoft.com/office/drawing/2016/5/12/chartex" xmlns:cx7="http://schemas.microsoft.com/office/drawing/2016/5/13/chartex" xmlns:cx8="http://schemas.microsoft.com/office/drawing/2016/5/14/chartex" xmlns:mc="http://schemas.openxmlformats.org/markup-compatibility/2006" xmlns:aink="http://schemas.microsoft.com/office/drawing/2016/ink" xmlns:am3d="http://schemas.microsoft.com/office/drawing/2017/model3d" xmlns:o="urn:schemas-microsoft-com:office:office" xmlns:oel="http://schemas.microsoft.com/office/2019/extlst" xmlns:r="http://schemas.openxmlformats.org/officeDocument/2006/relationships" xmlns:m="http://schemas.openxmlformats.org/officeDocument/2006/math" xmlns:v="urn:schemas-microsoft-com:vml" xmlns:wp14="http://schemas.microsoft.com/office/word/2010/wordprocessingDrawing" xmlns:wp="http://schemas.openxmlformats.org/drawingml/2006/wordprocessingDrawing" xmlns:w10="urn:schemas-microsoft-com:office:word" xmlns:w="http://schemas.openxmlformats.org/wordprocessingml/2006/main" xmlns:w14="http://schemas.microsoft.com/office/word/2010/wordml" xmlns:w15="http://schemas.microsoft.com/office/word/2012/wordml" xmlns:w16cex="http://schemas.microsoft.com/office/word/2018/wordml/cex" xmlns:w16cid="http://schemas.microsoft.com/office/word/2016/wordml/cid" xmlns:w16="http://schemas.microsoft.com/office/word/2018/wordml" xmlns:w16du="http://schemas.microsoft.com/office/word/2023/wordml/word16du" xmlns:w16sdtdh="http://schemas.microsoft.com/office/word/2020/wordml/sdtdatahash" xmlns:w16se="http://schemas.microsoft.com/office/word/2015/wordml/symex" xmlns:wpg="http://schemas.microsoft.com/office/word/2010/wordprocessingGroup" xmlns:wpi="http://schemas.microsoft.com/office/word/2010/wordprocessingInk" xmlns:wne="http://schemas.microsoft.com/office/word/2006/wordml" xmlns:wps="http://schemas.microsoft.com/office/word/2010/wordprocessingShape" mc:Ignorable="w14 w15 w16se w16cid w16 w16cex w16sdtdh w16du wp14">
+<w:document xmlns:wpc="http://schemas.microsoft.com/office/word/2010/wordprocessingCanvas" xmlns:cx="http://schemas.microsoft.com/office/drawing/2014/chartex" xmlns:cx1="http://schemas.microsoft.com/office/drawing/2015/9/8/chartex" xmlns:cx2="http://schemas.microsoft.com/office/drawing/2015/10/21/chartex" xmlns:cx3="http://schemas.microsoft.com/office/drawing/2016/5/9/chartex" xmlns:cx4="http://schemas.microsoft.com/office/drawing/2016/5/10/chartex" xmlns:cx5="http://schemas.microsoft.com/office/drawing/2016/5/11/chartex" xmlns:cx6="http://schemas.microsoft.com/office/drawing/2016/5/12/chartex" xmlns:cx7="http://schemas.microsoft.com/office/drawing/2016/5/13/chartex" xmlns:cx8="http://schemas.microsoft.com/office/drawing/2016/5/14/chartex" xmlns:mc="http://schemas.openxmlformats.org/markup-compatibility/2006" xmlns:aink="http://schemas.microsoft.com/office/drawing/2016/ink" xmlns:am3d="http://schemas.microsoft.com/office/drawing/2017/model3d" xmlns:o="urn:schemas-microsoft-com:office:office" xmlns:oel="http://schemas.microsoft.com/office/2019/extlst" xmlns:r="http://schemas.openxmlformats.org/officeDocument/2006/relationships" xmlns:m="http://schemas.openxmlformats.org/officeDocument/2006/math" xmlns:v="urn:schemas-microsoft-com:vml" xmlns:wp14="http://schemas.microsoft.com/office/word/2010/wordprocessingDrawing" xmlns:wp="http://schemas.openxmlformats.org/drawingml/2006/wordprocessingDrawing" xmlns:w10="urn:schemas-microsoft-com:office:word" xmlns:w="http://schemas.openxmlformats.org/wordprocessingml/2006/main" xmlns:w14="http://schemas.microsoft.com/office/word/2010/wordml" xmlns:w15="http://schemas.microsoft.com/office/word/2012/wordml" xmlns:w16cex="http://schemas.microsoft.com/office/word/2018/wordml/cex" xmlns:w16cid="http://schemas.microsoft.com/office/word/2016/wordml/cid" xmlns:w16="http://schemas.microsoft.com/office/word/2018/wordml" xmlns:w16sdtdh="http://schemas.microsoft.com/office/word/2020/wordml/sdtdatahash" xmlns:w16se="http://schemas.microsoft.com/office/word/2015/wordml/symex" xmlns:wpg="http://schemas.microsoft.com/office/word/2010/wordprocessingGroup" xmlns:wpi="http://schemas.microsoft.com/office/word/2010/wordprocessingInk" xmlns:wne="http://schemas.microsoft.com/office/word/2006/wordml" xmlns:wps="http://schemas.microsoft.com/office/word/2010/wordprocessingShape" mc:Ignorable="w14 w15 w16se w16cid w16 w16cex w16sdtdh wp14">
   <w:body>
     <w:p>
       <w:pPr>
@@ -19,7 +19,27 @@
           <w:sz w:val="32"/>
           <w:szCs w:val="32"/>
         </w:rPr>
-        <w:t>CST-305: Project 2 – Runge-Kutta-Fehlberg (RKF) for ODE</w:t>
+        <w:t>CST-305: Project 2 – Runge-</w:t>
+      </w:r>
+      <w:proofErr w:type="spellStart"/>
+      <w:r>
+        <w:rPr>
+          <w:rFonts w:ascii="Times New Roman" w:hAnsi="Times New Roman" w:cs="Times New Roman"/>
+          <w:b/>
+          <w:sz w:val="32"/>
+          <w:szCs w:val="32"/>
+        </w:rPr>
+        <w:t>Kutta</w:t>
+      </w:r>
+      <w:proofErr w:type="spellEnd"/>
+      <w:r>
+        <w:rPr>
+          <w:rFonts w:ascii="Times New Roman" w:hAnsi="Times New Roman" w:cs="Times New Roman"/>
+          <w:b/>
+          <w:sz w:val="32"/>
+          <w:szCs w:val="32"/>
+        </w:rPr>
+        <w:t>-Fehlberg (RKF) for ODE</w:t>
       </w:r>
     </w:p>
     <w:p>
@@ -398,7 +418,25 @@
           <w:sz w:val="24"/>
           <w:szCs w:val="24"/>
         </w:rPr>
-        <w:t xml:space="preserve">The approach uses the Runge-Kutta Fehlberg method. This method consists of the following. </w:t>
+        <w:t>The approach uses the Runge-</w:t>
+      </w:r>
+      <w:proofErr w:type="spellStart"/>
+      <w:r>
+        <w:rPr>
+          <w:rFonts w:ascii="Times New Roman" w:eastAsiaTheme="minorEastAsia" w:hAnsi="Times New Roman" w:cs="Times New Roman"/>
+          <w:sz w:val="24"/>
+          <w:szCs w:val="24"/>
+        </w:rPr>
+        <w:t>Kutta</w:t>
+      </w:r>
+      <w:proofErr w:type="spellEnd"/>
+      <w:r>
+        <w:rPr>
+          <w:rFonts w:ascii="Times New Roman" w:eastAsiaTheme="minorEastAsia" w:hAnsi="Times New Roman" w:cs="Times New Roman"/>
+          <w:sz w:val="24"/>
+          <w:szCs w:val="24"/>
+        </w:rPr>
+        <w:t xml:space="preserve"> Fehlberg method. This method consists of the following. </w:t>
       </w:r>
     </w:p>
     <w:p>
@@ -1840,6 +1878,7 @@
           <w:sz w:val="24"/>
           <w:szCs w:val="24"/>
         </w:rPr>
+        <w:lastRenderedPageBreak/>
         <w:t>Approach for implementation in code:</w:t>
       </w:r>
     </w:p>
@@ -1847,18 +1886,276 @@
       <w:pPr>
         <w:jc w:val="both"/>
         <w:rPr>
-          <w:rFonts w:ascii="Times New Roman" w:eastAsiaTheme="minorEastAsia" w:hAnsi="Times New Roman" w:cs="Times New Roman"/>
-          <w:sz w:val="24"/>
-          <w:szCs w:val="24"/>
-        </w:rPr>
-      </w:pPr>
-      <w:r>
-        <w:rPr>
-          <w:rFonts w:ascii="Times New Roman" w:eastAsiaTheme="minorEastAsia" w:hAnsi="Times New Roman" w:cs="Times New Roman"/>
-          <w:sz w:val="24"/>
-          <w:szCs w:val="24"/>
-        </w:rPr>
-        <w:t>The approach for implementing this in Python was importing the formula of the  ODE into Python code. We can do this by defining a function ODE that has parameters that take in a x and y value and have a variable dydx that shows the ODE function we are solving for</w:t>
+          <w:rFonts w:eastAsiaTheme="minorEastAsia"/>
+        </w:rPr>
+      </w:pPr>
+      <w:r>
+        <w:rPr>
+          <w:rFonts w:ascii="Times New Roman" w:eastAsiaTheme="minorEastAsia" w:hAnsi="Times New Roman" w:cs="Times New Roman"/>
+          <w:sz w:val="24"/>
+          <w:szCs w:val="24"/>
+        </w:rPr>
+        <w:t xml:space="preserve">The approach for implementing this in Python was importing the formula of </w:t>
+      </w:r>
+      <w:r>
+        <w:rPr>
+          <w:rFonts w:ascii="Times New Roman" w:eastAsiaTheme="minorEastAsia" w:hAnsi="Times New Roman" w:cs="Times New Roman"/>
+          <w:sz w:val="24"/>
+          <w:szCs w:val="24"/>
+        </w:rPr>
+        <w:t>the ODE</w:t>
+      </w:r>
+      <w:r>
+        <w:rPr>
+          <w:rFonts w:ascii="Times New Roman" w:eastAsiaTheme="minorEastAsia" w:hAnsi="Times New Roman" w:cs="Times New Roman"/>
+          <w:sz w:val="24"/>
+          <w:szCs w:val="24"/>
+        </w:rPr>
+        <w:t xml:space="preserve"> into Python code. </w:t>
+      </w:r>
+      <w:r>
+        <w:rPr>
+          <w:rFonts w:ascii="Times New Roman" w:eastAsiaTheme="minorEastAsia" w:hAnsi="Times New Roman" w:cs="Times New Roman"/>
+          <w:sz w:val="24"/>
+          <w:szCs w:val="24"/>
+        </w:rPr>
+        <w:t xml:space="preserve"> The </w:t>
+      </w:r>
+      <w:r>
+        <w:rPr>
+          <w:rFonts w:ascii="Times New Roman" w:eastAsiaTheme="minorEastAsia" w:hAnsi="Times New Roman" w:cs="Times New Roman"/>
+          <w:b/>
+          <w:bCs/>
+          <w:sz w:val="24"/>
+          <w:szCs w:val="24"/>
+        </w:rPr>
+        <w:t>t4(k1, k2, k3, k4)</w:t>
+      </w:r>
+      <w:r>
+        <w:rPr>
+          <w:rFonts w:ascii="Times New Roman" w:eastAsiaTheme="minorEastAsia" w:hAnsi="Times New Roman" w:cs="Times New Roman"/>
+          <w:sz w:val="24"/>
+          <w:szCs w:val="24"/>
+        </w:rPr>
+        <w:t xml:space="preserve">: This function calculates the weighted sum of the four intermediate slopes obtained in the </w:t>
+      </w:r>
+      <w:proofErr w:type="gramStart"/>
+      <w:r>
+        <w:rPr>
+          <w:rFonts w:ascii="Times New Roman" w:eastAsiaTheme="minorEastAsia" w:hAnsi="Times New Roman" w:cs="Times New Roman"/>
+          <w:sz w:val="24"/>
+          <w:szCs w:val="24"/>
+        </w:rPr>
+        <w:t>fourth-order</w:t>
+      </w:r>
+      <w:proofErr w:type="gramEnd"/>
+      <w:r>
+        <w:rPr>
+          <w:rFonts w:ascii="Times New Roman" w:eastAsiaTheme="minorEastAsia" w:hAnsi="Times New Roman" w:cs="Times New Roman"/>
+          <w:sz w:val="24"/>
+          <w:szCs w:val="24"/>
+        </w:rPr>
+        <w:t xml:space="preserve"> Runge-</w:t>
+      </w:r>
+      <w:proofErr w:type="spellStart"/>
+      <w:r>
+        <w:rPr>
+          <w:rFonts w:ascii="Times New Roman" w:eastAsiaTheme="minorEastAsia" w:hAnsi="Times New Roman" w:cs="Times New Roman"/>
+          <w:sz w:val="24"/>
+          <w:szCs w:val="24"/>
+        </w:rPr>
+        <w:t>Kutta</w:t>
+      </w:r>
+      <w:proofErr w:type="spellEnd"/>
+      <w:r>
+        <w:rPr>
+          <w:rFonts w:ascii="Times New Roman" w:eastAsiaTheme="minorEastAsia" w:hAnsi="Times New Roman" w:cs="Times New Roman"/>
+          <w:sz w:val="24"/>
+          <w:szCs w:val="24"/>
+        </w:rPr>
+        <w:t xml:space="preserve"> method. It takes four parameters </w:t>
+      </w:r>
+      <w:r>
+        <w:rPr>
+          <w:rFonts w:ascii="Times New Roman" w:eastAsiaTheme="minorEastAsia" w:hAnsi="Times New Roman" w:cs="Times New Roman"/>
+          <w:b/>
+          <w:bCs/>
+          <w:sz w:val="24"/>
+          <w:szCs w:val="24"/>
+        </w:rPr>
+        <w:t>k1</w:t>
+      </w:r>
+      <w:r>
+        <w:rPr>
+          <w:rFonts w:ascii="Times New Roman" w:eastAsiaTheme="minorEastAsia" w:hAnsi="Times New Roman" w:cs="Times New Roman"/>
+          <w:sz w:val="24"/>
+          <w:szCs w:val="24"/>
+        </w:rPr>
+        <w:t xml:space="preserve">, </w:t>
+      </w:r>
+      <w:r>
+        <w:rPr>
+          <w:rFonts w:ascii="Times New Roman" w:eastAsiaTheme="minorEastAsia" w:hAnsi="Times New Roman" w:cs="Times New Roman"/>
+          <w:b/>
+          <w:bCs/>
+          <w:sz w:val="24"/>
+          <w:szCs w:val="24"/>
+        </w:rPr>
+        <w:t>k2</w:t>
+      </w:r>
+      <w:r>
+        <w:rPr>
+          <w:rFonts w:ascii="Times New Roman" w:eastAsiaTheme="minorEastAsia" w:hAnsi="Times New Roman" w:cs="Times New Roman"/>
+          <w:sz w:val="24"/>
+          <w:szCs w:val="24"/>
+        </w:rPr>
+        <w:t xml:space="preserve">, </w:t>
+      </w:r>
+      <w:r>
+        <w:rPr>
+          <w:rFonts w:ascii="Times New Roman" w:eastAsiaTheme="minorEastAsia" w:hAnsi="Times New Roman" w:cs="Times New Roman"/>
+          <w:b/>
+          <w:bCs/>
+          <w:sz w:val="24"/>
+          <w:szCs w:val="24"/>
+        </w:rPr>
+        <w:t>k3</w:t>
+      </w:r>
+      <w:r>
+        <w:rPr>
+          <w:rFonts w:ascii="Times New Roman" w:eastAsiaTheme="minorEastAsia" w:hAnsi="Times New Roman" w:cs="Times New Roman"/>
+          <w:sz w:val="24"/>
+          <w:szCs w:val="24"/>
+        </w:rPr>
+        <w:t xml:space="preserve">, and </w:t>
+      </w:r>
+      <w:r>
+        <w:rPr>
+          <w:rFonts w:ascii="Times New Roman" w:eastAsiaTheme="minorEastAsia" w:hAnsi="Times New Roman" w:cs="Times New Roman"/>
+          <w:b/>
+          <w:bCs/>
+          <w:sz w:val="24"/>
+          <w:szCs w:val="24"/>
+        </w:rPr>
+        <w:t>k4</w:t>
+      </w:r>
+      <w:r>
+        <w:rPr>
+          <w:rFonts w:ascii="Times New Roman" w:eastAsiaTheme="minorEastAsia" w:hAnsi="Times New Roman" w:cs="Times New Roman"/>
+          <w:sz w:val="24"/>
+          <w:szCs w:val="24"/>
+        </w:rPr>
+        <w:t xml:space="preserve">, which represent the slopes at different intermediate points, and returns their weighted average. </w:t>
+      </w:r>
+      <w:r>
+        <w:rPr>
+          <w:rFonts w:ascii="Times New Roman" w:eastAsiaTheme="minorEastAsia" w:hAnsi="Times New Roman" w:cs="Times New Roman"/>
+          <w:sz w:val="24"/>
+          <w:szCs w:val="24"/>
+        </w:rPr>
+        <w:t xml:space="preserve">We can do this by defining a function </w:t>
+      </w:r>
+      <w:r>
+        <w:rPr>
+          <w:rFonts w:ascii="Times New Roman" w:eastAsiaTheme="minorEastAsia" w:hAnsi="Times New Roman" w:cs="Times New Roman"/>
+          <w:sz w:val="24"/>
+          <w:szCs w:val="24"/>
+        </w:rPr>
+        <w:t>‘</w:t>
+      </w:r>
+      <w:proofErr w:type="spellStart"/>
+      <w:r>
+        <w:rPr>
+          <w:rFonts w:ascii="Times New Roman" w:eastAsiaTheme="minorEastAsia" w:hAnsi="Times New Roman" w:cs="Times New Roman"/>
+          <w:sz w:val="24"/>
+          <w:szCs w:val="24"/>
+        </w:rPr>
+        <w:t>dydx</w:t>
+      </w:r>
+      <w:proofErr w:type="spellEnd"/>
+      <w:r>
+        <w:rPr>
+          <w:rFonts w:ascii="Times New Roman" w:eastAsiaTheme="minorEastAsia" w:hAnsi="Times New Roman" w:cs="Times New Roman"/>
+          <w:sz w:val="24"/>
+          <w:szCs w:val="24"/>
+        </w:rPr>
+        <w:t>’</w:t>
+      </w:r>
+      <w:r>
+        <w:rPr>
+          <w:rFonts w:ascii="Times New Roman" w:eastAsiaTheme="minorEastAsia" w:hAnsi="Times New Roman" w:cs="Times New Roman"/>
+          <w:sz w:val="24"/>
+          <w:szCs w:val="24"/>
+        </w:rPr>
+        <w:t xml:space="preserve"> </w:t>
+      </w:r>
+      <w:r>
+        <w:rPr>
+          <w:rFonts w:ascii="Times New Roman" w:eastAsiaTheme="minorEastAsia" w:hAnsi="Times New Roman" w:cs="Times New Roman"/>
+          <w:sz w:val="24"/>
+          <w:szCs w:val="24"/>
+        </w:rPr>
+        <w:t xml:space="preserve">and  ‘dydx2’ </w:t>
+      </w:r>
+      <w:r>
+        <w:rPr>
+          <w:rFonts w:ascii="Times New Roman" w:eastAsiaTheme="minorEastAsia" w:hAnsi="Times New Roman" w:cs="Times New Roman"/>
+          <w:sz w:val="24"/>
+          <w:szCs w:val="24"/>
+        </w:rPr>
+        <w:t xml:space="preserve">that has parameters that take in a x and y value and have a variable </w:t>
+      </w:r>
+      <w:proofErr w:type="spellStart"/>
+      <w:r>
+        <w:rPr>
+          <w:rFonts w:ascii="Times New Roman" w:eastAsiaTheme="minorEastAsia" w:hAnsi="Times New Roman" w:cs="Times New Roman"/>
+          <w:sz w:val="24"/>
+          <w:szCs w:val="24"/>
+        </w:rPr>
+        <w:t>dydx</w:t>
+      </w:r>
+      <w:proofErr w:type="spellEnd"/>
+      <w:r>
+        <w:rPr>
+          <w:rFonts w:ascii="Times New Roman" w:eastAsiaTheme="minorEastAsia" w:hAnsi="Times New Roman" w:cs="Times New Roman"/>
+          <w:sz w:val="24"/>
+          <w:szCs w:val="24"/>
+        </w:rPr>
+        <w:t xml:space="preserve"> that shows the </w:t>
+      </w:r>
+      <w:r>
+        <w:rPr>
+          <w:rFonts w:ascii="Times New Roman" w:eastAsiaTheme="minorEastAsia" w:hAnsi="Times New Roman" w:cs="Times New Roman"/>
+          <w:sz w:val="24"/>
+          <w:szCs w:val="24"/>
+        </w:rPr>
+        <w:t>‘</w:t>
+      </w:r>
+      <w:proofErr w:type="spellStart"/>
+      <w:r>
+        <w:rPr>
+          <w:rFonts w:ascii="Times New Roman" w:eastAsiaTheme="minorEastAsia" w:hAnsi="Times New Roman" w:cs="Times New Roman"/>
+          <w:sz w:val="24"/>
+          <w:szCs w:val="24"/>
+        </w:rPr>
+        <w:t>dydx</w:t>
+      </w:r>
+      <w:proofErr w:type="spellEnd"/>
+      <w:r>
+        <w:rPr>
+          <w:rFonts w:ascii="Times New Roman" w:eastAsiaTheme="minorEastAsia" w:hAnsi="Times New Roman" w:cs="Times New Roman"/>
+          <w:sz w:val="24"/>
+          <w:szCs w:val="24"/>
+        </w:rPr>
+        <w:t>’</w:t>
+      </w:r>
+      <w:r>
+        <w:rPr>
+          <w:rFonts w:ascii="Times New Roman" w:eastAsiaTheme="minorEastAsia" w:hAnsi="Times New Roman" w:cs="Times New Roman"/>
+          <w:sz w:val="24"/>
+          <w:szCs w:val="24"/>
+        </w:rPr>
+        <w:t xml:space="preserve"> function we are solving for</w:t>
       </w:r>
       <w:r>
         <w:rPr>
@@ -1980,56 +2277,484 @@
           <w:sz w:val="24"/>
           <w:szCs w:val="24"/>
         </w:rPr>
-        <w:t xml:space="preserve">  . Afterwards, we need to define the initial x to equal 1and y to equal 5 </w:t>
-      </w:r>
-      <w:r>
-        <w:rPr>
-          <w:rFonts w:ascii="Times New Roman" w:eastAsiaTheme="minorEastAsia" w:hAnsi="Times New Roman" w:cs="Times New Roman"/>
-          <w:sz w:val="24"/>
-          <w:szCs w:val="24"/>
-        </w:rPr>
-        <w:t>and respectively</w:t>
-      </w:r>
-      <w:r>
-        <w:rPr>
-          <w:rFonts w:ascii="Times New Roman" w:eastAsiaTheme="minorEastAsia" w:hAnsi="Times New Roman" w:cs="Times New Roman"/>
-          <w:sz w:val="24"/>
-          <w:szCs w:val="24"/>
-        </w:rPr>
-        <w:t xml:space="preserve"> along with the step-size(h) being 0.02.</w:t>
+        <w:t xml:space="preserve">  .</w:t>
+      </w:r>
+      <w:r>
+        <w:rPr>
+          <w:rFonts w:ascii="Times New Roman" w:eastAsiaTheme="minorEastAsia" w:hAnsi="Times New Roman" w:cs="Times New Roman"/>
+          <w:sz w:val="24"/>
+          <w:szCs w:val="24"/>
+        </w:rPr>
+        <w:t>Next we would define our RK4 function title “</w:t>
+      </w:r>
+      <w:proofErr w:type="spellStart"/>
+      <w:r>
+        <w:rPr>
+          <w:rFonts w:ascii="Times New Roman" w:eastAsiaTheme="minorEastAsia" w:hAnsi="Times New Roman" w:cs="Times New Roman"/>
+          <w:sz w:val="24"/>
+          <w:szCs w:val="24"/>
+        </w:rPr>
+        <w:t>rungekutta</w:t>
+      </w:r>
+      <w:proofErr w:type="spellEnd"/>
+      <w:r>
+        <w:rPr>
+          <w:rFonts w:ascii="Times New Roman" w:eastAsiaTheme="minorEastAsia" w:hAnsi="Times New Roman" w:cs="Times New Roman"/>
+          <w:sz w:val="24"/>
+          <w:szCs w:val="24"/>
+        </w:rPr>
+        <w:t>”.</w:t>
+      </w:r>
+      <w:r>
+        <w:rPr>
+          <w:rFonts w:ascii="Times New Roman" w:eastAsiaTheme="minorEastAsia" w:hAnsi="Times New Roman" w:cs="Times New Roman"/>
+          <w:sz w:val="24"/>
+          <w:szCs w:val="24"/>
+        </w:rPr>
+        <w:t xml:space="preserve"> This will take in our </w:t>
+      </w:r>
+      <w:r>
+        <w:rPr>
+          <w:rFonts w:ascii="Times New Roman" w:eastAsiaTheme="minorEastAsia" w:hAnsi="Times New Roman" w:cs="Times New Roman"/>
+          <w:sz w:val="24"/>
+          <w:szCs w:val="24"/>
+        </w:rPr>
+        <w:t>initial</w:t>
+      </w:r>
+      <w:r>
+        <w:rPr>
+          <w:rFonts w:ascii="Times New Roman" w:eastAsiaTheme="minorEastAsia" w:hAnsi="Times New Roman" w:cs="Times New Roman"/>
+          <w:sz w:val="24"/>
+          <w:szCs w:val="24"/>
+        </w:rPr>
+        <w:t xml:space="preserve"> x(x0), and y(y0) and our h. </w:t>
+      </w:r>
+      <w:r>
+        <w:rPr>
+          <w:rFonts w:ascii="Times New Roman" w:eastAsiaTheme="minorEastAsia" w:hAnsi="Times New Roman" w:cs="Times New Roman"/>
+          <w:sz w:val="24"/>
+          <w:szCs w:val="24"/>
+        </w:rPr>
+        <w:t>This will return the y value</w:t>
+      </w:r>
+      <w:r>
+        <w:rPr>
+          <w:rFonts w:ascii="Times New Roman" w:eastAsiaTheme="minorEastAsia" w:hAnsi="Times New Roman" w:cs="Times New Roman"/>
+          <w:sz w:val="24"/>
+          <w:szCs w:val="24"/>
+        </w:rPr>
+        <w:t xml:space="preserve">. </w:t>
+      </w:r>
+      <w:proofErr w:type="gramStart"/>
+      <w:r>
+        <w:rPr>
+          <w:rFonts w:ascii="Times New Roman" w:eastAsiaTheme="minorEastAsia" w:hAnsi="Times New Roman" w:cs="Times New Roman"/>
+          <w:sz w:val="24"/>
+          <w:szCs w:val="24"/>
+        </w:rPr>
+        <w:t>Next</w:t>
+      </w:r>
+      <w:proofErr w:type="gramEnd"/>
+      <w:r>
+        <w:rPr>
+          <w:rFonts w:ascii="Times New Roman" w:eastAsiaTheme="minorEastAsia" w:hAnsi="Times New Roman" w:cs="Times New Roman"/>
+          <w:sz w:val="24"/>
+          <w:szCs w:val="24"/>
+        </w:rPr>
+        <w:t xml:space="preserve"> we would </w:t>
+      </w:r>
+      <w:r>
+        <w:rPr>
+          <w:rFonts w:ascii="Times New Roman" w:eastAsiaTheme="minorEastAsia" w:hAnsi="Times New Roman" w:cs="Times New Roman"/>
+          <w:sz w:val="24"/>
+          <w:szCs w:val="24"/>
+        </w:rPr>
+        <w:t xml:space="preserve">implement </w:t>
+      </w:r>
+      <w:r>
+        <w:rPr>
+          <w:rFonts w:ascii="Times New Roman" w:eastAsiaTheme="minorEastAsia" w:hAnsi="Times New Roman" w:cs="Times New Roman"/>
+          <w:sz w:val="24"/>
+          <w:szCs w:val="24"/>
+        </w:rPr>
+        <w:t>our rec</w:t>
+      </w:r>
+      <w:r>
+        <w:rPr>
+          <w:rFonts w:ascii="Times New Roman" w:eastAsiaTheme="minorEastAsia" w:hAnsi="Times New Roman" w:cs="Times New Roman"/>
+          <w:sz w:val="24"/>
+          <w:szCs w:val="24"/>
+        </w:rPr>
+        <w:t>ur</w:t>
+      </w:r>
+      <w:r>
+        <w:rPr>
+          <w:rFonts w:ascii="Times New Roman" w:eastAsiaTheme="minorEastAsia" w:hAnsi="Times New Roman" w:cs="Times New Roman"/>
+          <w:sz w:val="24"/>
+          <w:szCs w:val="24"/>
+        </w:rPr>
+        <w:t xml:space="preserve">sive. </w:t>
+      </w:r>
+      <w:proofErr w:type="spellStart"/>
+      <w:r>
+        <w:rPr>
+          <w:rFonts w:eastAsiaTheme="minorEastAsia"/>
+          <w:b/>
+          <w:bCs/>
+        </w:rPr>
+        <w:t>plot_</w:t>
+      </w:r>
+      <w:proofErr w:type="gramStart"/>
+      <w:r>
+        <w:rPr>
+          <w:rFonts w:eastAsiaTheme="minorEastAsia"/>
+          <w:b/>
+          <w:bCs/>
+        </w:rPr>
+        <w:t>recursive</w:t>
+      </w:r>
+      <w:proofErr w:type="spellEnd"/>
+      <w:r>
+        <w:rPr>
+          <w:rFonts w:eastAsiaTheme="minorEastAsia"/>
+          <w:b/>
+          <w:bCs/>
+        </w:rPr>
+        <w:t>(</w:t>
+      </w:r>
+      <w:proofErr w:type="gramEnd"/>
+      <w:r>
+        <w:rPr>
+          <w:rFonts w:eastAsiaTheme="minorEastAsia"/>
+          <w:b/>
+          <w:bCs/>
+        </w:rPr>
+        <w:t>x, y, count)</w:t>
+      </w:r>
+      <w:r>
+        <w:rPr>
+          <w:rFonts w:eastAsiaTheme="minorEastAsia"/>
+        </w:rPr>
+        <w:t>: This recursive function computes and plots points along the solution curve using the Runge-</w:t>
+      </w:r>
+      <w:proofErr w:type="spellStart"/>
+      <w:r>
+        <w:rPr>
+          <w:rFonts w:eastAsiaTheme="minorEastAsia"/>
+        </w:rPr>
+        <w:t>Kutta</w:t>
+      </w:r>
+      <w:proofErr w:type="spellEnd"/>
+      <w:r>
+        <w:rPr>
+          <w:rFonts w:eastAsiaTheme="minorEastAsia"/>
+        </w:rPr>
+        <w:t xml:space="preserve"> method until a certain condition is met. It takes three parameters: </w:t>
+      </w:r>
+      <w:r>
+        <w:rPr>
+          <w:rFonts w:eastAsiaTheme="minorEastAsia"/>
+          <w:b/>
+          <w:bCs/>
+        </w:rPr>
+        <w:t>x</w:t>
+      </w:r>
+      <w:r>
+        <w:rPr>
+          <w:rFonts w:eastAsiaTheme="minorEastAsia"/>
+        </w:rPr>
+        <w:t xml:space="preserve"> and </w:t>
+      </w:r>
+      <w:r>
+        <w:rPr>
+          <w:rFonts w:eastAsiaTheme="minorEastAsia"/>
+          <w:b/>
+          <w:bCs/>
+        </w:rPr>
+        <w:t>y</w:t>
+      </w:r>
+      <w:r>
+        <w:rPr>
+          <w:rFonts w:eastAsiaTheme="minorEastAsia"/>
+        </w:rPr>
+        <w:t xml:space="preserve">, representing the current values of the independent and dependent variables, and </w:t>
+      </w:r>
+      <w:r>
+        <w:rPr>
+          <w:rFonts w:eastAsiaTheme="minorEastAsia"/>
+          <w:b/>
+          <w:bCs/>
+        </w:rPr>
+        <w:t>count</w:t>
+      </w:r>
+      <w:r>
+        <w:rPr>
+          <w:rFonts w:eastAsiaTheme="minorEastAsia"/>
+        </w:rPr>
+        <w:t>, representing the recursion depth. It does not return any value but prints intermediate results and stores the computed points in global lists.</w:t>
+      </w:r>
+      <w:r>
+        <w:rPr>
+          <w:rFonts w:eastAsiaTheme="minorEastAsia"/>
+        </w:rPr>
+        <w:t xml:space="preserve"> </w:t>
       </w:r>
     </w:p>
     <w:p>
       <w:pPr>
         <w:jc w:val="both"/>
         <w:rPr>
-          <w:rFonts w:ascii="Times New Roman" w:hAnsi="Times New Roman" w:cs="Times New Roman"/>
-          <w:color w:val="FF0000"/>
-          <w:sz w:val="24"/>
-          <w:szCs w:val="24"/>
-        </w:rPr>
-      </w:pPr>
-      <w:r>
-        <w:rPr>
-          <w:rFonts w:ascii="Times New Roman" w:eastAsiaTheme="minorEastAsia" w:hAnsi="Times New Roman" w:cs="Times New Roman"/>
-          <w:color w:val="FF0000"/>
-          <w:sz w:val="24"/>
-          <w:szCs w:val="24"/>
-        </w:rPr>
-        <w:t xml:space="preserve">I will finish the rest of this section once I can see the final </w:t>
-      </w:r>
-      <w:r>
-        <w:rPr>
-          <w:rFonts w:ascii="Times New Roman" w:eastAsiaTheme="minorEastAsia" w:hAnsi="Times New Roman" w:cs="Times New Roman"/>
-          <w:color w:val="FF0000"/>
-          <w:sz w:val="24"/>
-          <w:szCs w:val="24"/>
-        </w:rPr>
-        <w:t xml:space="preserve">code. </w:t>
+          <w:rFonts w:ascii="Times New Roman" w:eastAsiaTheme="minorEastAsia" w:hAnsi="Times New Roman" w:cs="Times New Roman"/>
+          <w:sz w:val="24"/>
+          <w:szCs w:val="24"/>
+        </w:rPr>
+      </w:pPr>
+      <w:r>
+        <w:rPr>
+          <w:rFonts w:ascii="Times New Roman" w:eastAsiaTheme="minorEastAsia" w:hAnsi="Times New Roman" w:cs="Times New Roman"/>
+          <w:sz w:val="24"/>
+          <w:szCs w:val="24"/>
+        </w:rPr>
+        <w:t xml:space="preserve">Afterwards, we need to define the initial x to equal 1and y to equal 5 </w:t>
+      </w:r>
+      <w:r>
+        <w:rPr>
+          <w:rFonts w:ascii="Times New Roman" w:eastAsiaTheme="minorEastAsia" w:hAnsi="Times New Roman" w:cs="Times New Roman"/>
+          <w:sz w:val="24"/>
+          <w:szCs w:val="24"/>
+        </w:rPr>
+        <w:t>and respectively</w:t>
+      </w:r>
+      <w:r>
+        <w:rPr>
+          <w:rFonts w:ascii="Times New Roman" w:eastAsiaTheme="minorEastAsia" w:hAnsi="Times New Roman" w:cs="Times New Roman"/>
+          <w:sz w:val="24"/>
+          <w:szCs w:val="24"/>
+        </w:rPr>
+        <w:t xml:space="preserve"> along with the step-size(h) being 0.02.</w:t>
+      </w:r>
+      <w:r>
+        <w:rPr>
+          <w:rFonts w:ascii="Times New Roman" w:eastAsiaTheme="minorEastAsia" w:hAnsi="Times New Roman" w:cs="Times New Roman"/>
+          <w:sz w:val="24"/>
+          <w:szCs w:val="24"/>
+        </w:rPr>
+        <w:t xml:space="preserve"> </w:t>
+      </w:r>
+      <w:r>
+        <w:rPr>
+          <w:rFonts w:ascii="Times New Roman" w:eastAsiaTheme="minorEastAsia" w:hAnsi="Times New Roman" w:cs="Times New Roman"/>
+          <w:sz w:val="24"/>
+          <w:szCs w:val="24"/>
+        </w:rPr>
+        <w:t xml:space="preserve">The code begins by initializing two empty lists, </w:t>
+      </w:r>
+      <w:proofErr w:type="spellStart"/>
+      <w:r>
+        <w:rPr>
+          <w:rFonts w:ascii="Times New Roman" w:eastAsiaTheme="minorEastAsia" w:hAnsi="Times New Roman" w:cs="Times New Roman"/>
+          <w:b/>
+          <w:bCs/>
+          <w:sz w:val="24"/>
+          <w:szCs w:val="24"/>
+        </w:rPr>
+        <w:t>x_values</w:t>
+      </w:r>
+      <w:proofErr w:type="spellEnd"/>
+      <w:r>
+        <w:rPr>
+          <w:rFonts w:ascii="Times New Roman" w:eastAsiaTheme="minorEastAsia" w:hAnsi="Times New Roman" w:cs="Times New Roman"/>
+          <w:sz w:val="24"/>
+          <w:szCs w:val="24"/>
+        </w:rPr>
+        <w:t xml:space="preserve"> and </w:t>
+      </w:r>
+      <w:proofErr w:type="spellStart"/>
+      <w:r>
+        <w:rPr>
+          <w:rFonts w:ascii="Times New Roman" w:eastAsiaTheme="minorEastAsia" w:hAnsi="Times New Roman" w:cs="Times New Roman"/>
+          <w:b/>
+          <w:bCs/>
+          <w:sz w:val="24"/>
+          <w:szCs w:val="24"/>
+        </w:rPr>
+        <w:t>y_values</w:t>
+      </w:r>
+      <w:proofErr w:type="spellEnd"/>
+      <w:r>
+        <w:rPr>
+          <w:rFonts w:ascii="Times New Roman" w:eastAsiaTheme="minorEastAsia" w:hAnsi="Times New Roman" w:cs="Times New Roman"/>
+          <w:sz w:val="24"/>
+          <w:szCs w:val="24"/>
+        </w:rPr>
+        <w:t xml:space="preserve">, which are intended to store the calculated points along the solution curve. Following this, it starts timing the computation to measure its duration. The </w:t>
+      </w:r>
+      <w:proofErr w:type="spellStart"/>
+      <w:r>
+        <w:rPr>
+          <w:rFonts w:ascii="Times New Roman" w:eastAsiaTheme="minorEastAsia" w:hAnsi="Times New Roman" w:cs="Times New Roman"/>
+          <w:b/>
+          <w:bCs/>
+          <w:sz w:val="24"/>
+          <w:szCs w:val="24"/>
+        </w:rPr>
+        <w:t>plot_recursive</w:t>
+      </w:r>
+      <w:proofErr w:type="spellEnd"/>
+      <w:r>
+        <w:rPr>
+          <w:rFonts w:ascii="Times New Roman" w:eastAsiaTheme="minorEastAsia" w:hAnsi="Times New Roman" w:cs="Times New Roman"/>
+          <w:sz w:val="24"/>
+          <w:szCs w:val="24"/>
+        </w:rPr>
+        <w:t xml:space="preserve"> function is then invoked with the initial conditions to recursively compute and plot points along the solution curve using the Runge-</w:t>
+      </w:r>
+      <w:proofErr w:type="spellStart"/>
+      <w:r>
+        <w:rPr>
+          <w:rFonts w:ascii="Times New Roman" w:eastAsiaTheme="minorEastAsia" w:hAnsi="Times New Roman" w:cs="Times New Roman"/>
+          <w:sz w:val="24"/>
+          <w:szCs w:val="24"/>
+        </w:rPr>
+        <w:t>Kutta</w:t>
+      </w:r>
+      <w:proofErr w:type="spellEnd"/>
+      <w:r>
+        <w:rPr>
+          <w:rFonts w:ascii="Times New Roman" w:eastAsiaTheme="minorEastAsia" w:hAnsi="Times New Roman" w:cs="Times New Roman"/>
+          <w:sz w:val="24"/>
+          <w:szCs w:val="24"/>
+        </w:rPr>
+        <w:t xml:space="preserve"> method. Once the recursion completes, the code calculates and prints both the computational time taken and the number of computational steps involved in the process. Additionally, a range of x-values, denoted as </w:t>
+      </w:r>
+      <w:proofErr w:type="spellStart"/>
+      <w:r>
+        <w:rPr>
+          <w:rFonts w:ascii="Times New Roman" w:eastAsiaTheme="minorEastAsia" w:hAnsi="Times New Roman" w:cs="Times New Roman"/>
+          <w:b/>
+          <w:bCs/>
+          <w:sz w:val="24"/>
+          <w:szCs w:val="24"/>
+        </w:rPr>
+        <w:t>x_odeint</w:t>
+      </w:r>
+      <w:proofErr w:type="spellEnd"/>
+      <w:r>
+        <w:rPr>
+          <w:rFonts w:ascii="Times New Roman" w:eastAsiaTheme="minorEastAsia" w:hAnsi="Times New Roman" w:cs="Times New Roman"/>
+          <w:sz w:val="24"/>
+          <w:szCs w:val="24"/>
+        </w:rPr>
+        <w:t xml:space="preserve">, is generated to represent the independent variable for the true solution obtained using the </w:t>
+      </w:r>
+      <w:proofErr w:type="spellStart"/>
+      <w:r>
+        <w:rPr>
+          <w:rFonts w:ascii="Times New Roman" w:eastAsiaTheme="minorEastAsia" w:hAnsi="Times New Roman" w:cs="Times New Roman"/>
+          <w:b/>
+          <w:bCs/>
+          <w:sz w:val="24"/>
+          <w:szCs w:val="24"/>
+        </w:rPr>
+        <w:t>odeint</w:t>
+      </w:r>
+      <w:proofErr w:type="spellEnd"/>
+      <w:r>
+        <w:rPr>
+          <w:rFonts w:ascii="Times New Roman" w:eastAsiaTheme="minorEastAsia" w:hAnsi="Times New Roman" w:cs="Times New Roman"/>
+          <w:sz w:val="24"/>
+          <w:szCs w:val="24"/>
+        </w:rPr>
+        <w:t xml:space="preserve"> function.</w:t>
       </w:r>
     </w:p>
     <w:p>
       <w:pPr>
+        <w:jc w:val="both"/>
+        <w:rPr>
+          <w:rFonts w:eastAsiaTheme="minorEastAsia"/>
+        </w:rPr>
+      </w:pPr>
+      <w:r>
+        <w:rPr>
+          <w:rFonts w:eastAsiaTheme="minorEastAsia"/>
+        </w:rPr>
+        <w:t>The code proceeds by configuring a subplot layout with a 1x3 arrangement to facilitate the plotting of the Runge-</w:t>
+      </w:r>
+      <w:proofErr w:type="spellStart"/>
+      <w:r>
+        <w:rPr>
+          <w:rFonts w:eastAsiaTheme="minorEastAsia"/>
+        </w:rPr>
+        <w:t>Kutta</w:t>
+      </w:r>
+      <w:proofErr w:type="spellEnd"/>
+      <w:r>
+        <w:rPr>
+          <w:rFonts w:eastAsiaTheme="minorEastAsia"/>
+        </w:rPr>
+        <w:t xml:space="preserve"> solution, the true solution derived from `</w:t>
+      </w:r>
+      <w:proofErr w:type="spellStart"/>
+      <w:r>
+        <w:rPr>
+          <w:rFonts w:eastAsiaTheme="minorEastAsia"/>
+        </w:rPr>
+        <w:t>odeint</w:t>
+      </w:r>
+      <w:proofErr w:type="spellEnd"/>
+      <w:r>
+        <w:rPr>
+          <w:rFonts w:eastAsiaTheme="minorEastAsia"/>
+        </w:rPr>
+        <w:t>`, and both solutions simultaneously. Subsequently, it plots the Runge-</w:t>
+      </w:r>
+      <w:proofErr w:type="spellStart"/>
+      <w:r>
+        <w:rPr>
+          <w:rFonts w:eastAsiaTheme="minorEastAsia"/>
+        </w:rPr>
+        <w:t>Kutta</w:t>
+      </w:r>
+      <w:proofErr w:type="spellEnd"/>
+      <w:r>
+        <w:rPr>
+          <w:rFonts w:eastAsiaTheme="minorEastAsia"/>
+        </w:rPr>
+        <w:t xml:space="preserve"> solution, the true solution, and both solutions on their respective subplots. Finally, the code displays the plot to visualize and compare the solutions obtained from the Runge-</w:t>
+      </w:r>
+      <w:proofErr w:type="spellStart"/>
+      <w:r>
+        <w:rPr>
+          <w:rFonts w:eastAsiaTheme="minorEastAsia"/>
+        </w:rPr>
+        <w:t>Kutta</w:t>
+      </w:r>
+      <w:proofErr w:type="spellEnd"/>
+      <w:r>
+        <w:rPr>
+          <w:rFonts w:eastAsiaTheme="minorEastAsia"/>
+        </w:rPr>
+        <w:t xml:space="preserve"> method and the `</w:t>
+      </w:r>
+      <w:proofErr w:type="spellStart"/>
+      <w:r>
+        <w:rPr>
+          <w:rFonts w:eastAsiaTheme="minorEastAsia"/>
+        </w:rPr>
+        <w:t>odeint</w:t>
+      </w:r>
+      <w:proofErr w:type="spellEnd"/>
+      <w:r>
+        <w:rPr>
+          <w:rFonts w:eastAsiaTheme="minorEastAsia"/>
+        </w:rPr>
+        <w:t>` function.</w:t>
+      </w:r>
+    </w:p>
+    <w:p>
+      <w:pPr>
+        <w:jc w:val="center"/>
         <w:rPr>
           <w:rFonts w:ascii="Times New Roman" w:eastAsiaTheme="minorEastAsia" w:hAnsi="Times New Roman" w:cs="Times New Roman"/>
           <w:sz w:val="24"/>
@@ -2258,583 +2983,7 @@
           <w:sz w:val="24"/>
           <w:szCs w:val="24"/>
         </w:rPr>
-        <w:t xml:space="preserve">. Calculate manually for </w:t>
-      </w:r>
-      <m:oMath>
-        <m:d>
-          <m:dPr>
-            <m:ctrlPr>
-              <w:rPr>
-                <w:rFonts w:ascii="Cambria Math" w:eastAsiaTheme="minorEastAsia" w:hAnsi="Cambria Math" w:cs="Times New Roman"/>
-                <w:i/>
-                <w:sz w:val="24"/>
-                <w:szCs w:val="24"/>
-              </w:rPr>
-            </m:ctrlPr>
-          </m:dPr>
-          <m:e>
-            <m:sSub>
-              <m:sSubPr>
-                <m:ctrlPr>
-                  <w:rPr>
-                    <w:rFonts w:ascii="Cambria Math" w:eastAsiaTheme="minorEastAsia" w:hAnsi="Cambria Math" w:cs="Times New Roman"/>
-                    <w:i/>
-                    <w:sz w:val="24"/>
-                    <w:szCs w:val="24"/>
-                  </w:rPr>
-                </m:ctrlPr>
-              </m:sSubPr>
-              <m:e>
-                <m:r>
-                  <w:rPr>
-                    <w:rFonts w:ascii="Cambria Math" w:eastAsiaTheme="minorEastAsia" w:hAnsi="Cambria Math" w:cs="Times New Roman"/>
-                    <w:sz w:val="24"/>
-                    <w:szCs w:val="24"/>
-                  </w:rPr>
-                  <m:t>x</m:t>
-                </m:r>
-              </m:e>
-              <m:sub>
-                <m:r>
-                  <w:rPr>
-                    <w:rFonts w:ascii="Cambria Math" w:eastAsiaTheme="minorEastAsia" w:hAnsi="Cambria Math" w:cs="Times New Roman"/>
-                    <w:sz w:val="24"/>
-                    <w:szCs w:val="24"/>
-                  </w:rPr>
-                  <m:t>0</m:t>
-                </m:r>
-              </m:sub>
-            </m:sSub>
-            <m:r>
-              <w:rPr>
-                <w:rFonts w:ascii="Cambria Math" w:eastAsiaTheme="minorEastAsia" w:hAnsi="Cambria Math" w:cs="Times New Roman"/>
-                <w:sz w:val="24"/>
-                <w:szCs w:val="24"/>
-              </w:rPr>
-              <m:t>,</m:t>
-            </m:r>
-            <m:sSub>
-              <m:sSubPr>
-                <m:ctrlPr>
-                  <w:rPr>
-                    <w:rFonts w:ascii="Cambria Math" w:eastAsiaTheme="minorEastAsia" w:hAnsi="Cambria Math" w:cs="Times New Roman"/>
-                    <w:i/>
-                    <w:sz w:val="24"/>
-                    <w:szCs w:val="24"/>
-                  </w:rPr>
-                </m:ctrlPr>
-              </m:sSubPr>
-              <m:e>
-                <m:r>
-                  <w:rPr>
-                    <w:rFonts w:ascii="Cambria Math" w:eastAsiaTheme="minorEastAsia" w:hAnsi="Cambria Math" w:cs="Times New Roman"/>
-                    <w:sz w:val="24"/>
-                    <w:szCs w:val="24"/>
-                  </w:rPr>
-                  <m:t>y</m:t>
-                </m:r>
-              </m:e>
-              <m:sub>
-                <m:r>
-                  <w:rPr>
-                    <w:rFonts w:ascii="Cambria Math" w:eastAsiaTheme="minorEastAsia" w:hAnsi="Cambria Math" w:cs="Times New Roman"/>
-                    <w:sz w:val="24"/>
-                    <w:szCs w:val="24"/>
-                  </w:rPr>
-                  <m:t>0</m:t>
-                </m:r>
-              </m:sub>
-            </m:sSub>
-          </m:e>
-        </m:d>
-        <m:r>
-          <w:rPr>
-            <w:rFonts w:ascii="Cambria Math" w:eastAsiaTheme="minorEastAsia" w:hAnsi="Cambria Math" w:cs="Times New Roman"/>
-            <w:sz w:val="24"/>
-            <w:szCs w:val="24"/>
-          </w:rPr>
-          <m:t xml:space="preserve">, </m:t>
-        </m:r>
-        <m:d>
-          <m:dPr>
-            <m:ctrlPr>
-              <w:rPr>
-                <w:rFonts w:ascii="Cambria Math" w:eastAsiaTheme="minorEastAsia" w:hAnsi="Cambria Math" w:cs="Times New Roman"/>
-                <w:i/>
-                <w:sz w:val="24"/>
-                <w:szCs w:val="24"/>
-              </w:rPr>
-            </m:ctrlPr>
-          </m:dPr>
-          <m:e>
-            <m:sSub>
-              <m:sSubPr>
-                <m:ctrlPr>
-                  <w:rPr>
-                    <w:rFonts w:ascii="Cambria Math" w:eastAsiaTheme="minorEastAsia" w:hAnsi="Cambria Math" w:cs="Times New Roman"/>
-                    <w:i/>
-                    <w:sz w:val="24"/>
-                    <w:szCs w:val="24"/>
-                  </w:rPr>
-                </m:ctrlPr>
-              </m:sSubPr>
-              <m:e>
-                <m:r>
-                  <w:rPr>
-                    <w:rFonts w:ascii="Cambria Math" w:eastAsiaTheme="minorEastAsia" w:hAnsi="Cambria Math" w:cs="Times New Roman"/>
-                    <w:sz w:val="24"/>
-                    <w:szCs w:val="24"/>
-                  </w:rPr>
-                  <m:t>x</m:t>
-                </m:r>
-              </m:e>
-              <m:sub>
-                <m:r>
-                  <w:rPr>
-                    <w:rFonts w:ascii="Cambria Math" w:eastAsiaTheme="minorEastAsia" w:hAnsi="Cambria Math" w:cs="Times New Roman"/>
-                    <w:sz w:val="24"/>
-                    <w:szCs w:val="24"/>
-                  </w:rPr>
-                  <m:t>1</m:t>
-                </m:r>
-              </m:sub>
-            </m:sSub>
-            <m:r>
-              <w:rPr>
-                <w:rFonts w:ascii="Cambria Math" w:eastAsiaTheme="minorEastAsia" w:hAnsi="Cambria Math" w:cs="Times New Roman"/>
-                <w:sz w:val="24"/>
-                <w:szCs w:val="24"/>
-              </w:rPr>
-              <m:t xml:space="preserve">, </m:t>
-            </m:r>
-            <m:sSub>
-              <m:sSubPr>
-                <m:ctrlPr>
-                  <w:rPr>
-                    <w:rFonts w:ascii="Cambria Math" w:eastAsiaTheme="minorEastAsia" w:hAnsi="Cambria Math" w:cs="Times New Roman"/>
-                    <w:i/>
-                    <w:sz w:val="24"/>
-                    <w:szCs w:val="24"/>
-                  </w:rPr>
-                </m:ctrlPr>
-              </m:sSubPr>
-              <m:e>
-                <m:r>
-                  <w:rPr>
-                    <w:rFonts w:ascii="Cambria Math" w:eastAsiaTheme="minorEastAsia" w:hAnsi="Cambria Math" w:cs="Times New Roman"/>
-                    <w:sz w:val="24"/>
-                    <w:szCs w:val="24"/>
-                  </w:rPr>
-                  <m:t>y</m:t>
-                </m:r>
-              </m:e>
-              <m:sub>
-                <m:r>
-                  <w:rPr>
-                    <w:rFonts w:ascii="Cambria Math" w:eastAsiaTheme="minorEastAsia" w:hAnsi="Cambria Math" w:cs="Times New Roman"/>
-                    <w:sz w:val="24"/>
-                    <w:szCs w:val="24"/>
-                  </w:rPr>
-                  <m:t>1</m:t>
-                </m:r>
-              </m:sub>
-            </m:sSub>
-          </m:e>
-        </m:d>
-        <m:r>
-          <w:rPr>
-            <w:rFonts w:ascii="Cambria Math" w:eastAsiaTheme="minorEastAsia" w:hAnsi="Cambria Math" w:cs="Times New Roman"/>
-            <w:sz w:val="24"/>
-            <w:szCs w:val="24"/>
-          </w:rPr>
-          <m:t xml:space="preserve">, </m:t>
-        </m:r>
-        <m:d>
-          <m:dPr>
-            <m:ctrlPr>
-              <w:rPr>
-                <w:rFonts w:ascii="Cambria Math" w:eastAsiaTheme="minorEastAsia" w:hAnsi="Cambria Math" w:cs="Times New Roman"/>
-                <w:i/>
-                <w:sz w:val="24"/>
-                <w:szCs w:val="24"/>
-              </w:rPr>
-            </m:ctrlPr>
-          </m:dPr>
-          <m:e>
-            <m:sSub>
-              <m:sSubPr>
-                <m:ctrlPr>
-                  <w:rPr>
-                    <w:rFonts w:ascii="Cambria Math" w:eastAsiaTheme="minorEastAsia" w:hAnsi="Cambria Math" w:cs="Times New Roman"/>
-                    <w:i/>
-                    <w:sz w:val="24"/>
-                    <w:szCs w:val="24"/>
-                  </w:rPr>
-                </m:ctrlPr>
-              </m:sSubPr>
-              <m:e>
-                <m:r>
-                  <w:rPr>
-                    <w:rFonts w:ascii="Cambria Math" w:eastAsiaTheme="minorEastAsia" w:hAnsi="Cambria Math" w:cs="Times New Roman"/>
-                    <w:sz w:val="24"/>
-                    <w:szCs w:val="24"/>
-                  </w:rPr>
-                  <m:t>x</m:t>
-                </m:r>
-              </m:e>
-              <m:sub>
-                <m:r>
-                  <w:rPr>
-                    <w:rFonts w:ascii="Cambria Math" w:eastAsiaTheme="minorEastAsia" w:hAnsi="Cambria Math" w:cs="Times New Roman"/>
-                    <w:sz w:val="24"/>
-                    <w:szCs w:val="24"/>
-                  </w:rPr>
-                  <m:t>2</m:t>
-                </m:r>
-              </m:sub>
-            </m:sSub>
-            <m:r>
-              <w:rPr>
-                <w:rFonts w:ascii="Cambria Math" w:eastAsiaTheme="minorEastAsia" w:hAnsi="Cambria Math" w:cs="Times New Roman"/>
-                <w:sz w:val="24"/>
-                <w:szCs w:val="24"/>
-              </w:rPr>
-              <m:t xml:space="preserve">, </m:t>
-            </m:r>
-            <m:sSub>
-              <m:sSubPr>
-                <m:ctrlPr>
-                  <w:rPr>
-                    <w:rFonts w:ascii="Cambria Math" w:eastAsiaTheme="minorEastAsia" w:hAnsi="Cambria Math" w:cs="Times New Roman"/>
-                    <w:i/>
-                    <w:sz w:val="24"/>
-                    <w:szCs w:val="24"/>
-                  </w:rPr>
-                </m:ctrlPr>
-              </m:sSubPr>
-              <m:e>
-                <m:r>
-                  <w:rPr>
-                    <w:rFonts w:ascii="Cambria Math" w:eastAsiaTheme="minorEastAsia" w:hAnsi="Cambria Math" w:cs="Times New Roman"/>
-                    <w:sz w:val="24"/>
-                    <w:szCs w:val="24"/>
-                  </w:rPr>
-                  <m:t>y</m:t>
-                </m:r>
-              </m:e>
-              <m:sub>
-                <m:r>
-                  <w:rPr>
-                    <w:rFonts w:ascii="Cambria Math" w:eastAsiaTheme="minorEastAsia" w:hAnsi="Cambria Math" w:cs="Times New Roman"/>
-                    <w:sz w:val="24"/>
-                    <w:szCs w:val="24"/>
-                  </w:rPr>
-                  <m:t>2</m:t>
-                </m:r>
-              </m:sub>
-            </m:sSub>
-          </m:e>
-        </m:d>
-        <m:r>
-          <w:rPr>
-            <w:rFonts w:ascii="Cambria Math" w:eastAsiaTheme="minorEastAsia" w:hAnsi="Cambria Math" w:cs="Times New Roman"/>
-            <w:sz w:val="24"/>
-            <w:szCs w:val="24"/>
-          </w:rPr>
-          <m:t xml:space="preserve">, </m:t>
-        </m:r>
-        <m:d>
-          <m:dPr>
-            <m:ctrlPr>
-              <w:rPr>
-                <w:rFonts w:ascii="Cambria Math" w:eastAsiaTheme="minorEastAsia" w:hAnsi="Cambria Math" w:cs="Times New Roman"/>
-                <w:i/>
-                <w:sz w:val="24"/>
-                <w:szCs w:val="24"/>
-              </w:rPr>
-            </m:ctrlPr>
-          </m:dPr>
-          <m:e>
-            <m:sSub>
-              <m:sSubPr>
-                <m:ctrlPr>
-                  <w:rPr>
-                    <w:rFonts w:ascii="Cambria Math" w:eastAsiaTheme="minorEastAsia" w:hAnsi="Cambria Math" w:cs="Times New Roman"/>
-                    <w:i/>
-                    <w:sz w:val="24"/>
-                    <w:szCs w:val="24"/>
-                  </w:rPr>
-                </m:ctrlPr>
-              </m:sSubPr>
-              <m:e>
-                <m:r>
-                  <w:rPr>
-                    <w:rFonts w:ascii="Cambria Math" w:eastAsiaTheme="minorEastAsia" w:hAnsi="Cambria Math" w:cs="Times New Roman"/>
-                    <w:sz w:val="24"/>
-                    <w:szCs w:val="24"/>
-                  </w:rPr>
-                  <m:t>x</m:t>
-                </m:r>
-              </m:e>
-              <m:sub>
-                <m:r>
-                  <w:rPr>
-                    <w:rFonts w:ascii="Cambria Math" w:eastAsiaTheme="minorEastAsia" w:hAnsi="Cambria Math" w:cs="Times New Roman"/>
-                    <w:sz w:val="24"/>
-                    <w:szCs w:val="24"/>
-                  </w:rPr>
-                  <m:t>3</m:t>
-                </m:r>
-              </m:sub>
-            </m:sSub>
-            <m:r>
-              <w:rPr>
-                <w:rFonts w:ascii="Cambria Math" w:eastAsiaTheme="minorEastAsia" w:hAnsi="Cambria Math" w:cs="Times New Roman"/>
-                <w:sz w:val="24"/>
-                <w:szCs w:val="24"/>
-              </w:rPr>
-              <m:t xml:space="preserve">, </m:t>
-            </m:r>
-            <m:sSub>
-              <m:sSubPr>
-                <m:ctrlPr>
-                  <w:rPr>
-                    <w:rFonts w:ascii="Cambria Math" w:eastAsiaTheme="minorEastAsia" w:hAnsi="Cambria Math" w:cs="Times New Roman"/>
-                    <w:i/>
-                    <w:sz w:val="24"/>
-                    <w:szCs w:val="24"/>
-                  </w:rPr>
-                </m:ctrlPr>
-              </m:sSubPr>
-              <m:e>
-                <m:r>
-                  <w:rPr>
-                    <w:rFonts w:ascii="Cambria Math" w:eastAsiaTheme="minorEastAsia" w:hAnsi="Cambria Math" w:cs="Times New Roman"/>
-                    <w:sz w:val="24"/>
-                    <w:szCs w:val="24"/>
-                  </w:rPr>
-                  <m:t>y</m:t>
-                </m:r>
-              </m:e>
-              <m:sub>
-                <m:r>
-                  <w:rPr>
-                    <w:rFonts w:ascii="Cambria Math" w:eastAsiaTheme="minorEastAsia" w:hAnsi="Cambria Math" w:cs="Times New Roman"/>
-                    <w:sz w:val="24"/>
-                    <w:szCs w:val="24"/>
-                  </w:rPr>
-                  <m:t>3</m:t>
-                </m:r>
-              </m:sub>
-            </m:sSub>
-          </m:e>
-        </m:d>
-        <m:r>
-          <w:rPr>
-            <w:rFonts w:ascii="Cambria Math" w:eastAsiaTheme="minorEastAsia" w:hAnsi="Cambria Math" w:cs="Times New Roman"/>
-            <w:sz w:val="24"/>
-            <w:szCs w:val="24"/>
-          </w:rPr>
-          <m:t xml:space="preserve">, </m:t>
-        </m:r>
-        <m:d>
-          <m:dPr>
-            <m:ctrlPr>
-              <w:rPr>
-                <w:rFonts w:ascii="Cambria Math" w:eastAsiaTheme="minorEastAsia" w:hAnsi="Cambria Math" w:cs="Times New Roman"/>
-                <w:i/>
-                <w:sz w:val="24"/>
-                <w:szCs w:val="24"/>
-              </w:rPr>
-            </m:ctrlPr>
-          </m:dPr>
-          <m:e>
-            <m:sSub>
-              <m:sSubPr>
-                <m:ctrlPr>
-                  <w:rPr>
-                    <w:rFonts w:ascii="Cambria Math" w:eastAsiaTheme="minorEastAsia" w:hAnsi="Cambria Math" w:cs="Times New Roman"/>
-                    <w:i/>
-                    <w:sz w:val="24"/>
-                    <w:szCs w:val="24"/>
-                  </w:rPr>
-                </m:ctrlPr>
-              </m:sSubPr>
-              <m:e>
-                <m:r>
-                  <w:rPr>
-                    <w:rFonts w:ascii="Cambria Math" w:eastAsiaTheme="minorEastAsia" w:hAnsi="Cambria Math" w:cs="Times New Roman"/>
-                    <w:sz w:val="24"/>
-                    <w:szCs w:val="24"/>
-                  </w:rPr>
-                  <m:t>x</m:t>
-                </m:r>
-              </m:e>
-              <m:sub>
-                <m:r>
-                  <w:rPr>
-                    <w:rFonts w:ascii="Cambria Math" w:eastAsiaTheme="minorEastAsia" w:hAnsi="Cambria Math" w:cs="Times New Roman"/>
-                    <w:sz w:val="24"/>
-                    <w:szCs w:val="24"/>
-                  </w:rPr>
-                  <m:t>4</m:t>
-                </m:r>
-              </m:sub>
-            </m:sSub>
-            <m:r>
-              <w:rPr>
-                <w:rFonts w:ascii="Cambria Math" w:eastAsiaTheme="minorEastAsia" w:hAnsi="Cambria Math" w:cs="Times New Roman"/>
-                <w:sz w:val="24"/>
-                <w:szCs w:val="24"/>
-              </w:rPr>
-              <m:t>,</m:t>
-            </m:r>
-            <m:sSub>
-              <m:sSubPr>
-                <m:ctrlPr>
-                  <w:rPr>
-                    <w:rFonts w:ascii="Cambria Math" w:eastAsiaTheme="minorEastAsia" w:hAnsi="Cambria Math" w:cs="Times New Roman"/>
-                    <w:i/>
-                    <w:sz w:val="24"/>
-                    <w:szCs w:val="24"/>
-                  </w:rPr>
-                </m:ctrlPr>
-              </m:sSubPr>
-              <m:e>
-                <m:r>
-                  <w:rPr>
-                    <w:rFonts w:ascii="Cambria Math" w:eastAsiaTheme="minorEastAsia" w:hAnsi="Cambria Math" w:cs="Times New Roman"/>
-                    <w:sz w:val="24"/>
-                    <w:szCs w:val="24"/>
-                  </w:rPr>
-                  <m:t>y</m:t>
-                </m:r>
-              </m:e>
-              <m:sub>
-                <m:r>
-                  <w:rPr>
-                    <w:rFonts w:ascii="Cambria Math" w:eastAsiaTheme="minorEastAsia" w:hAnsi="Cambria Math" w:cs="Times New Roman"/>
-                    <w:sz w:val="24"/>
-                    <w:szCs w:val="24"/>
-                  </w:rPr>
-                  <m:t>4</m:t>
-                </m:r>
-              </m:sub>
-            </m:sSub>
-          </m:e>
-        </m:d>
-        <m:r>
-          <w:rPr>
-            <w:rFonts w:ascii="Cambria Math" w:eastAsiaTheme="minorEastAsia" w:hAnsi="Cambria Math" w:cs="Times New Roman"/>
-            <w:sz w:val="24"/>
-            <w:szCs w:val="24"/>
-          </w:rPr>
-          <m:t>and (</m:t>
-        </m:r>
-        <m:sSub>
-          <m:sSubPr>
-            <m:ctrlPr>
-              <w:rPr>
-                <w:rFonts w:ascii="Cambria Math" w:eastAsiaTheme="minorEastAsia" w:hAnsi="Cambria Math" w:cs="Times New Roman"/>
-                <w:i/>
-                <w:sz w:val="24"/>
-                <w:szCs w:val="24"/>
-              </w:rPr>
-            </m:ctrlPr>
-          </m:sSubPr>
-          <m:e>
-            <m:r>
-              <w:rPr>
-                <w:rFonts w:ascii="Cambria Math" w:eastAsiaTheme="minorEastAsia" w:hAnsi="Cambria Math" w:cs="Times New Roman"/>
-                <w:sz w:val="24"/>
-                <w:szCs w:val="24"/>
-              </w:rPr>
-              <m:t>x</m:t>
-            </m:r>
-          </m:e>
-          <m:sub>
-            <m:r>
-              <w:rPr>
-                <w:rFonts w:ascii="Cambria Math" w:eastAsiaTheme="minorEastAsia" w:hAnsi="Cambria Math" w:cs="Times New Roman"/>
-                <w:sz w:val="24"/>
-                <w:szCs w:val="24"/>
-              </w:rPr>
-              <m:t>5</m:t>
-            </m:r>
-          </m:sub>
-        </m:sSub>
-        <m:r>
-          <w:rPr>
-            <w:rFonts w:ascii="Cambria Math" w:eastAsiaTheme="minorEastAsia" w:hAnsi="Cambria Math" w:cs="Times New Roman"/>
-            <w:sz w:val="24"/>
-            <w:szCs w:val="24"/>
-          </w:rPr>
-          <m:t>,</m:t>
-        </m:r>
-        <m:sSub>
-          <m:sSubPr>
-            <m:ctrlPr>
-              <w:rPr>
-                <w:rFonts w:ascii="Cambria Math" w:eastAsiaTheme="minorEastAsia" w:hAnsi="Cambria Math" w:cs="Times New Roman"/>
-                <w:i/>
-                <w:sz w:val="24"/>
-                <w:szCs w:val="24"/>
-              </w:rPr>
-            </m:ctrlPr>
-          </m:sSubPr>
-          <m:e>
-            <m:r>
-              <w:rPr>
-                <w:rFonts w:ascii="Cambria Math" w:eastAsiaTheme="minorEastAsia" w:hAnsi="Cambria Math" w:cs="Times New Roman"/>
-                <w:sz w:val="24"/>
-                <w:szCs w:val="24"/>
-              </w:rPr>
-              <m:t>y</m:t>
-            </m:r>
-          </m:e>
-          <m:sub>
-            <m:r>
-              <w:rPr>
-                <w:rFonts w:ascii="Cambria Math" w:eastAsiaTheme="minorEastAsia" w:hAnsi="Cambria Math" w:cs="Times New Roman"/>
-                <w:sz w:val="24"/>
-                <w:szCs w:val="24"/>
-              </w:rPr>
-              <m:t>5</m:t>
-            </m:r>
-          </m:sub>
-        </m:sSub>
-        <m:r>
-          <w:rPr>
-            <w:rFonts w:ascii="Cambria Math" w:eastAsiaTheme="minorEastAsia" w:hAnsi="Cambria Math" w:cs="Times New Roman"/>
-            <w:sz w:val="24"/>
-            <w:szCs w:val="24"/>
-          </w:rPr>
-          <m:t>)</m:t>
-        </m:r>
-      </m:oMath>
-      <w:r>
-        <w:rPr>
-          <w:rFonts w:ascii="Times New Roman" w:eastAsiaTheme="minorEastAsia" w:hAnsi="Times New Roman" w:cs="Times New Roman"/>
-          <w:sz w:val="24"/>
-          <w:szCs w:val="24"/>
-        </w:rPr>
         <w:t>.</w:t>
-      </w:r>
-      <w:r>
-        <w:rPr>
-          <w:rFonts w:ascii="Times New Roman" w:eastAsiaTheme="minorEastAsia" w:hAnsi="Times New Roman" w:cs="Times New Roman"/>
-          <w:sz w:val="24"/>
-          <w:szCs w:val="24"/>
-        </w:rPr>
-        <w:t xml:space="preserve"> Populate the table below</w:t>
-      </w:r>
-      <w:r>
-        <w:rPr>
-          <w:rFonts w:ascii="Times New Roman" w:eastAsiaTheme="minorEastAsia" w:hAnsi="Times New Roman" w:cs="Times New Roman"/>
-          <w:sz w:val="24"/>
-          <w:szCs w:val="24"/>
-        </w:rPr>
-        <w:t xml:space="preserve"> accordingly.</w:t>
       </w:r>
     </w:p>
     <w:tbl>
@@ -2847,8 +2996,8 @@
       <w:tblGrid>
         <w:gridCol w:w="1411"/>
         <w:gridCol w:w="1560"/>
-        <w:gridCol w:w="1557"/>
-        <w:gridCol w:w="1052"/>
+        <w:gridCol w:w="2196"/>
+        <w:gridCol w:w="1476"/>
       </w:tblGrid>
       <w:tr>
         <w:tc>
@@ -3417,6 +3566,14 @@
                 <w:szCs w:val="24"/>
               </w:rPr>
             </w:pPr>
+            <w:r>
+              <w:rPr>
+                <w:rFonts w:ascii="Times New Roman" w:hAnsi="Times New Roman" w:cs="Times New Roman"/>
+                <w:sz w:val="24"/>
+                <w:szCs w:val="24"/>
+              </w:rPr>
+              <w:t>5</w:t>
+            </w:r>
           </w:p>
         </w:tc>
       </w:tr>
@@ -3492,12 +3649,21 @@
           </w:tcPr>
           <w:p>
             <w:pPr>
+              <w:jc w:val="center"/>
               <w:rPr>
                 <w:rFonts w:ascii="Times New Roman" w:hAnsi="Times New Roman" w:cs="Times New Roman"/>
                 <w:sz w:val="24"/>
                 <w:szCs w:val="24"/>
               </w:rPr>
             </w:pPr>
+            <w:r>
+              <w:rPr>
+                <w:rFonts w:ascii="Times New Roman" w:hAnsi="Times New Roman" w:cs="Times New Roman"/>
+                <w:sz w:val="24"/>
+                <w:szCs w:val="24"/>
+              </w:rPr>
+              <w:t>5.057619554621473</w:t>
+            </w:r>
           </w:p>
         </w:tc>
         <w:tc>
@@ -3512,6 +3678,14 @@
                 <w:szCs w:val="24"/>
               </w:rPr>
             </w:pPr>
+            <w:r>
+              <w:rPr>
+                <w:rFonts w:ascii="Times New Roman" w:hAnsi="Times New Roman" w:cs="Times New Roman"/>
+                <w:sz w:val="24"/>
+                <w:szCs w:val="24"/>
+              </w:rPr>
+              <w:t>5.057619551</w:t>
+            </w:r>
           </w:p>
         </w:tc>
       </w:tr>
@@ -3587,12 +3761,21 @@
           </w:tcPr>
           <w:p>
             <w:pPr>
+              <w:jc w:val="center"/>
               <w:rPr>
                 <w:rFonts w:ascii="Times New Roman" w:hAnsi="Times New Roman" w:cs="Times New Roman"/>
                 <w:sz w:val="24"/>
                 <w:szCs w:val="24"/>
               </w:rPr>
             </w:pPr>
+            <w:r>
+              <w:rPr>
+                <w:rFonts w:ascii="Times New Roman" w:hAnsi="Times New Roman" w:cs="Times New Roman"/>
+                <w:sz w:val="24"/>
+                <w:szCs w:val="24"/>
+              </w:rPr>
+              <w:t>5.114098165612231</w:t>
+            </w:r>
           </w:p>
         </w:tc>
         <w:tc>
@@ -3607,6 +3790,14 @@
                 <w:szCs w:val="24"/>
               </w:rPr>
             </w:pPr>
+            <w:r>
+              <w:rPr>
+                <w:rFonts w:ascii="Times New Roman" w:hAnsi="Times New Roman" w:cs="Times New Roman"/>
+                <w:sz w:val="24"/>
+                <w:szCs w:val="24"/>
+              </w:rPr>
+              <w:t>5.114098171</w:t>
+            </w:r>
           </w:p>
         </w:tc>
       </w:tr>
@@ -3688,6 +3879,14 @@
                 <w:szCs w:val="24"/>
               </w:rPr>
             </w:pPr>
+            <w:r>
+              <w:rPr>
+                <w:rFonts w:ascii="Times New Roman" w:hAnsi="Times New Roman" w:cs="Times New Roman"/>
+                <w:sz w:val="24"/>
+                <w:szCs w:val="24"/>
+              </w:rPr>
+              <w:t>5.169458425170396</w:t>
+            </w:r>
           </w:p>
         </w:tc>
         <w:tc>
@@ -3702,6 +3901,14 @@
                 <w:szCs w:val="24"/>
               </w:rPr>
             </w:pPr>
+            <w:r>
+              <w:rPr>
+                <w:rFonts w:ascii="Times New Roman" w:hAnsi="Times New Roman" w:cs="Times New Roman"/>
+                <w:sz w:val="24"/>
+                <w:szCs w:val="24"/>
+              </w:rPr>
+              <w:t>5.169458431</w:t>
+            </w:r>
           </w:p>
         </w:tc>
       </w:tr>
@@ -3783,6 +3990,14 @@
                 <w:szCs w:val="24"/>
               </w:rPr>
             </w:pPr>
+            <w:r>
+              <w:rPr>
+                <w:rFonts w:ascii="Times New Roman" w:hAnsi="Times New Roman" w:cs="Times New Roman"/>
+                <w:sz w:val="24"/>
+                <w:szCs w:val="24"/>
+              </w:rPr>
+              <w:t>5.22372247813853</w:t>
+            </w:r>
           </w:p>
         </w:tc>
         <w:tc>
@@ -3797,6 +4012,14 @@
                 <w:szCs w:val="24"/>
               </w:rPr>
             </w:pPr>
+            <w:r>
+              <w:rPr>
+                <w:rFonts w:ascii="Times New Roman" w:hAnsi="Times New Roman" w:cs="Times New Roman"/>
+                <w:sz w:val="24"/>
+                <w:szCs w:val="24"/>
+              </w:rPr>
+              <w:t>5.223722481</w:t>
+            </w:r>
           </w:p>
         </w:tc>
       </w:tr>
@@ -3862,6 +4085,14 @@
                 <w:szCs w:val="24"/>
               </w:rPr>
             </w:pPr>
+            <w:r>
+              <w:rPr>
+                <w:rFonts w:ascii="Times New Roman" w:hAnsi="Times New Roman" w:cs="Times New Roman"/>
+                <w:sz w:val="24"/>
+                <w:szCs w:val="24"/>
+              </w:rPr>
+              <w:t>5.276912030861883</w:t>
+            </w:r>
           </w:p>
         </w:tc>
         <w:tc>
@@ -3876,31 +4107,20 @@
                 <w:szCs w:val="24"/>
               </w:rPr>
             </w:pPr>
+            <w:r>
+              <w:rPr>
+                <w:rFonts w:ascii="Times New Roman" w:hAnsi="Times New Roman" w:cs="Times New Roman"/>
+                <w:sz w:val="24"/>
+                <w:szCs w:val="24"/>
+              </w:rPr>
+              <w:t>5.276912031</w:t>
+            </w:r>
           </w:p>
         </w:tc>
       </w:tr>
     </w:tbl>
     <w:p>
       <w:pPr>
-        <w:rPr>
-          <w:rFonts w:ascii="Times New Roman" w:hAnsi="Times New Roman" w:cs="Times New Roman"/>
-          <w:color w:val="FF0000"/>
-          <w:sz w:val="24"/>
-          <w:szCs w:val="24"/>
-        </w:rPr>
-      </w:pPr>
-      <w:r>
-        <w:rPr>
-          <w:rFonts w:ascii="Times New Roman" w:hAnsi="Times New Roman" w:cs="Times New Roman"/>
-          <w:color w:val="FF0000"/>
-          <w:sz w:val="24"/>
-          <w:szCs w:val="24"/>
-        </w:rPr>
-        <w:t xml:space="preserve">I will finish the table once I get the true solution and check the values of the y’s with the code. </w:t>
-      </w:r>
-    </w:p>
-    <w:p>
-      <w:pPr>
         <w:jc w:val="both"/>
         <w:rPr>
           <w:rFonts w:ascii="Times New Roman" w:hAnsi="Times New Roman" w:cs="Times New Roman"/>
@@ -3918,6 +4138,7 @@
           <w:sz w:val="24"/>
           <w:szCs w:val="24"/>
         </w:rPr>
+        <w:lastRenderedPageBreak/>
         <w:t xml:space="preserve">Screenshots: </w:t>
       </w:r>
     </w:p>
@@ -3945,6 +4166,55 @@
         </w:rPr>
         <w:t xml:space="preserve">: </w:t>
       </w:r>
+      <w:r>
+        <w:rPr>
+          <w:rFonts w:ascii="Times New Roman" w:hAnsi="Times New Roman" w:cs="Times New Roman"/>
+          <w:noProof/>
+          <w:sz w:val="24"/>
+          <w:szCs w:val="24"/>
+        </w:rPr>
+        <w:drawing>
+          <wp:inline distT="0" distB="0" distL="0" distR="0" wp14:anchorId="0FFB0BAC" wp14:editId="48283259">
+            <wp:extent cx="5346700" cy="6248400"/>
+            <wp:effectExtent l="0" t="0" r="0" b="0"/>
+            <wp:docPr id="1018675198" name="Picture 1" descr="A graph with red lines&#10;&#10;Description automatically generated"/>
+            <wp:cNvGraphicFramePr>
+              <a:graphicFrameLocks xmlns:a="http://schemas.openxmlformats.org/drawingml/2006/main" noChangeAspect="1"/>
+            </wp:cNvGraphicFramePr>
+            <a:graphic xmlns:a="http://schemas.openxmlformats.org/drawingml/2006/main">
+              <a:graphicData uri="http://schemas.openxmlformats.org/drawingml/2006/picture">
+                <pic:pic xmlns:pic="http://schemas.openxmlformats.org/drawingml/2006/picture">
+                  <pic:nvPicPr>
+                    <pic:cNvPr id="1018675198" name="Picture 1" descr="A graph with red lines&#10;&#10;Description automatically generated"/>
+                    <pic:cNvPicPr/>
+                  </pic:nvPicPr>
+                  <pic:blipFill>
+                    <a:blip r:embed="rId10">
+                      <a:extLst>
+                        <a:ext uri="{28A0092B-C50C-407E-A947-70E740481C1C}">
+                          <a14:useLocalDpi xmlns:a14="http://schemas.microsoft.com/office/drawing/2010/main" val="0"/>
+                        </a:ext>
+                      </a:extLst>
+                    </a:blip>
+                    <a:stretch>
+                      <a:fillRect/>
+                    </a:stretch>
+                  </pic:blipFill>
+                  <pic:spPr>
+                    <a:xfrm>
+                      <a:off x="0" y="0"/>
+                      <a:ext cx="5346700" cy="6248400"/>
+                    </a:xfrm>
+                    <a:prstGeom prst="rect">
+                      <a:avLst/>
+                    </a:prstGeom>
+                  </pic:spPr>
+                </pic:pic>
+              </a:graphicData>
+            </a:graphic>
+          </wp:inline>
+        </w:drawing>
+      </w:r>
     </w:p>
     <w:p>
       <w:pPr>
@@ -3982,18 +4252,52 @@
       <w:r>
         <w:rPr>
           <w:rFonts w:ascii="Times New Roman" w:hAnsi="Times New Roman" w:cs="Times New Roman"/>
-          <w:sz w:val="24"/>
-          <w:szCs w:val="24"/>
-        </w:rPr>
-        <w:t>Graph displaying the solutions together</w:t>
-      </w:r>
-      <w:r>
-        <w:rPr>
-          <w:rFonts w:ascii="Times New Roman" w:hAnsi="Times New Roman" w:cs="Times New Roman"/>
-          <w:sz w:val="24"/>
-          <w:szCs w:val="24"/>
-        </w:rPr>
-        <w:t>:</w:t>
+          <w:noProof/>
+          <w:sz w:val="24"/>
+          <w:szCs w:val="24"/>
+        </w:rPr>
+        <w:lastRenderedPageBreak/>
+        <w:drawing>
+          <wp:inline distT="0" distB="0" distL="0" distR="0" wp14:anchorId="50BAA73F" wp14:editId="0D124FD8">
+            <wp:extent cx="4025900" cy="5854700"/>
+            <wp:effectExtent l="0" t="0" r="0" b="0"/>
+            <wp:docPr id="1909311283" name="Picture 3" descr="A graph with a blue line&#10;&#10;Description automatically generated"/>
+            <wp:cNvGraphicFramePr>
+              <a:graphicFrameLocks xmlns:a="http://schemas.openxmlformats.org/drawingml/2006/main" noChangeAspect="1"/>
+            </wp:cNvGraphicFramePr>
+            <a:graphic xmlns:a="http://schemas.openxmlformats.org/drawingml/2006/main">
+              <a:graphicData uri="http://schemas.openxmlformats.org/drawingml/2006/picture">
+                <pic:pic xmlns:pic="http://schemas.openxmlformats.org/drawingml/2006/picture">
+                  <pic:nvPicPr>
+                    <pic:cNvPr id="1909311283" name="Picture 3" descr="A graph with a blue line&#10;&#10;Description automatically generated"/>
+                    <pic:cNvPicPr/>
+                  </pic:nvPicPr>
+                  <pic:blipFill>
+                    <a:blip r:embed="rId11">
+                      <a:extLst>
+                        <a:ext uri="{28A0092B-C50C-407E-A947-70E740481C1C}">
+                          <a14:useLocalDpi xmlns:a14="http://schemas.microsoft.com/office/drawing/2010/main" val="0"/>
+                        </a:ext>
+                      </a:extLst>
+                    </a:blip>
+                    <a:stretch>
+                      <a:fillRect/>
+                    </a:stretch>
+                  </pic:blipFill>
+                  <pic:spPr>
+                    <a:xfrm>
+                      <a:off x="0" y="0"/>
+                      <a:ext cx="4025900" cy="5854700"/>
+                    </a:xfrm>
+                    <a:prstGeom prst="rect">
+                      <a:avLst/>
+                    </a:prstGeom>
+                  </pic:spPr>
+                </pic:pic>
+              </a:graphicData>
+            </a:graphic>
+          </wp:inline>
+        </w:drawing>
       </w:r>
     </w:p>
     <w:p>
@@ -4024,26 +4328,52 @@
       <w:r>
         <w:rPr>
           <w:rFonts w:ascii="Times New Roman" w:hAnsi="Times New Roman" w:cs="Times New Roman"/>
-          <w:sz w:val="24"/>
-          <w:szCs w:val="24"/>
-        </w:rPr>
-        <w:t xml:space="preserve">Over 1,000 points </w:t>
-      </w:r>
-      <w:r>
-        <w:rPr>
-          <w:rFonts w:ascii="Times New Roman" w:hAnsi="Times New Roman" w:cs="Times New Roman"/>
-          <w:sz w:val="24"/>
-          <w:szCs w:val="24"/>
-        </w:rPr>
-        <w:t>for ODE and RK</w:t>
-      </w:r>
-      <w:r>
-        <w:rPr>
-          <w:rFonts w:ascii="Times New Roman" w:hAnsi="Times New Roman" w:cs="Times New Roman"/>
-          <w:sz w:val="24"/>
-          <w:szCs w:val="24"/>
-        </w:rPr>
-        <w:t>4</w:t>
+          <w:noProof/>
+          <w:sz w:val="24"/>
+          <w:szCs w:val="24"/>
+        </w:rPr>
+        <w:lastRenderedPageBreak/>
+        <w:drawing>
+          <wp:inline distT="0" distB="0" distL="0" distR="0" wp14:anchorId="68DEE6B3" wp14:editId="620C0D7A">
+            <wp:extent cx="4229100" cy="5600700"/>
+            <wp:effectExtent l="0" t="0" r="0" b="0"/>
+            <wp:docPr id="1011793005" name="Picture 2" descr="A graph with a blue line&#10;&#10;Description automatically generated"/>
+            <wp:cNvGraphicFramePr>
+              <a:graphicFrameLocks xmlns:a="http://schemas.openxmlformats.org/drawingml/2006/main" noChangeAspect="1"/>
+            </wp:cNvGraphicFramePr>
+            <a:graphic xmlns:a="http://schemas.openxmlformats.org/drawingml/2006/main">
+              <a:graphicData uri="http://schemas.openxmlformats.org/drawingml/2006/picture">
+                <pic:pic xmlns:pic="http://schemas.openxmlformats.org/drawingml/2006/picture">
+                  <pic:nvPicPr>
+                    <pic:cNvPr id="1011793005" name="Picture 2" descr="A graph with a blue line&#10;&#10;Description automatically generated"/>
+                    <pic:cNvPicPr/>
+                  </pic:nvPicPr>
+                  <pic:blipFill>
+                    <a:blip r:embed="rId12">
+                      <a:extLst>
+                        <a:ext uri="{28A0092B-C50C-407E-A947-70E740481C1C}">
+                          <a14:useLocalDpi xmlns:a14="http://schemas.microsoft.com/office/drawing/2010/main" val="0"/>
+                        </a:ext>
+                      </a:extLst>
+                    </a:blip>
+                    <a:stretch>
+                      <a:fillRect/>
+                    </a:stretch>
+                  </pic:blipFill>
+                  <pic:spPr>
+                    <a:xfrm>
+                      <a:off x="0" y="0"/>
+                      <a:ext cx="4229100" cy="5600700"/>
+                    </a:xfrm>
+                    <a:prstGeom prst="rect">
+                      <a:avLst/>
+                    </a:prstGeom>
+                  </pic:spPr>
+                </pic:pic>
+              </a:graphicData>
+            </a:graphic>
+          </wp:inline>
+        </w:drawing>
       </w:r>
     </w:p>
     <w:p>
@@ -4060,7 +4390,23 @@
           <w:sz w:val="24"/>
           <w:szCs w:val="24"/>
         </w:rPr>
-        <w:t xml:space="preserve">Console displaying the elapsed time from the program: </w:t>
+        <w:t xml:space="preserve">Over 1,000 points </w:t>
+      </w:r>
+      <w:r>
+        <w:rPr>
+          <w:rFonts w:ascii="Times New Roman" w:hAnsi="Times New Roman" w:cs="Times New Roman"/>
+          <w:sz w:val="24"/>
+          <w:szCs w:val="24"/>
+        </w:rPr>
+        <w:t>for ODE and RK</w:t>
+      </w:r>
+      <w:r>
+        <w:rPr>
+          <w:rFonts w:ascii="Times New Roman" w:hAnsi="Times New Roman" w:cs="Times New Roman"/>
+          <w:sz w:val="24"/>
+          <w:szCs w:val="24"/>
+        </w:rPr>
+        <w:t>4</w:t>
       </w:r>
     </w:p>
     <w:p>
@@ -4071,6 +4417,56 @@
           <w:szCs w:val="24"/>
         </w:rPr>
       </w:pPr>
+      <w:r>
+        <w:rPr>
+          <w:rFonts w:ascii="Times New Roman" w:hAnsi="Times New Roman" w:cs="Times New Roman"/>
+          <w:noProof/>
+          <w:sz w:val="24"/>
+          <w:szCs w:val="24"/>
+        </w:rPr>
+        <w:lastRenderedPageBreak/>
+        <w:drawing>
+          <wp:inline distT="0" distB="0" distL="0" distR="0" wp14:anchorId="7DD719AB" wp14:editId="72D20A02">
+            <wp:extent cx="3276600" cy="6375400"/>
+            <wp:effectExtent l="0" t="0" r="0" b="0"/>
+            <wp:docPr id="1983222194" name="Picture 3" descr="A screenshot of a computer&#10;&#10;Description automatically generated"/>
+            <wp:cNvGraphicFramePr>
+              <a:graphicFrameLocks xmlns:a="http://schemas.openxmlformats.org/drawingml/2006/main" noChangeAspect="1"/>
+            </wp:cNvGraphicFramePr>
+            <a:graphic xmlns:a="http://schemas.openxmlformats.org/drawingml/2006/main">
+              <a:graphicData uri="http://schemas.openxmlformats.org/drawingml/2006/picture">
+                <pic:pic xmlns:pic="http://schemas.openxmlformats.org/drawingml/2006/picture">
+                  <pic:nvPicPr>
+                    <pic:cNvPr id="1983222194" name="Picture 3" descr="A screenshot of a computer&#10;&#10;Description automatically generated"/>
+                    <pic:cNvPicPr/>
+                  </pic:nvPicPr>
+                  <pic:blipFill>
+                    <a:blip r:embed="rId13">
+                      <a:extLst>
+                        <a:ext uri="{28A0092B-C50C-407E-A947-70E740481C1C}">
+                          <a14:useLocalDpi xmlns:a14="http://schemas.microsoft.com/office/drawing/2010/main" val="0"/>
+                        </a:ext>
+                      </a:extLst>
+                    </a:blip>
+                    <a:stretch>
+                      <a:fillRect/>
+                    </a:stretch>
+                  </pic:blipFill>
+                  <pic:spPr>
+                    <a:xfrm>
+                      <a:off x="0" y="0"/>
+                      <a:ext cx="3276600" cy="6375400"/>
+                    </a:xfrm>
+                    <a:prstGeom prst="rect">
+                      <a:avLst/>
+                    </a:prstGeom>
+                  </pic:spPr>
+                </pic:pic>
+              </a:graphicData>
+            </a:graphic>
+          </wp:inline>
+        </w:drawing>
+      </w:r>
     </w:p>
     <w:p>
       <w:pPr>
@@ -4080,6 +4476,90 @@
           <w:szCs w:val="24"/>
         </w:rPr>
       </w:pPr>
+      <w:r>
+        <w:rPr>
+          <w:rFonts w:ascii="Times New Roman" w:hAnsi="Times New Roman" w:cs="Times New Roman"/>
+          <w:sz w:val="24"/>
+          <w:szCs w:val="24"/>
+        </w:rPr>
+        <w:t>Console displaying the elapsed time from the program</w:t>
+      </w:r>
+      <w:r>
+        <w:rPr>
+          <w:rFonts w:ascii="Times New Roman" w:hAnsi="Times New Roman" w:cs="Times New Roman"/>
+          <w:sz w:val="24"/>
+          <w:szCs w:val="24"/>
+        </w:rPr>
+        <w:t xml:space="preserve">: </w:t>
+      </w:r>
+    </w:p>
+    <w:p>
+      <w:pPr>
+        <w:rPr>
+          <w:rFonts w:ascii="Times New Roman" w:hAnsi="Times New Roman" w:cs="Times New Roman"/>
+          <w:sz w:val="24"/>
+          <w:szCs w:val="24"/>
+        </w:rPr>
+      </w:pPr>
+      <w:r>
+        <w:rPr>
+          <w:rFonts w:ascii="Times New Roman" w:hAnsi="Times New Roman" w:cs="Times New Roman"/>
+          <w:noProof/>
+          <w:sz w:val="24"/>
+          <w:szCs w:val="24"/>
+        </w:rPr>
+        <w:drawing>
+          <wp:inline distT="0" distB="0" distL="0" distR="0" wp14:anchorId="76AEF103" wp14:editId="105E5C93">
+            <wp:extent cx="4305300" cy="685800"/>
+            <wp:effectExtent l="0" t="0" r="0" b="0"/>
+            <wp:docPr id="81535466" name="Picture 1" descr="A black background with white numbers&#10;&#10;Description automatically generated"/>
+            <wp:cNvGraphicFramePr>
+              <a:graphicFrameLocks xmlns:a="http://schemas.openxmlformats.org/drawingml/2006/main" noChangeAspect="1"/>
+            </wp:cNvGraphicFramePr>
+            <a:graphic xmlns:a="http://schemas.openxmlformats.org/drawingml/2006/main">
+              <a:graphicData uri="http://schemas.openxmlformats.org/drawingml/2006/picture">
+                <pic:pic xmlns:pic="http://schemas.openxmlformats.org/drawingml/2006/picture">
+                  <pic:nvPicPr>
+                    <pic:cNvPr id="81535466" name="Picture 1" descr="A black background with white numbers&#10;&#10;Description automatically generated"/>
+                    <pic:cNvPicPr/>
+                  </pic:nvPicPr>
+                  <pic:blipFill>
+                    <a:blip r:embed="rId14">
+                      <a:extLst>
+                        <a:ext uri="{28A0092B-C50C-407E-A947-70E740481C1C}">
+                          <a14:useLocalDpi xmlns:a14="http://schemas.microsoft.com/office/drawing/2010/main" val="0"/>
+                        </a:ext>
+                      </a:extLst>
+                    </a:blip>
+                    <a:stretch>
+                      <a:fillRect/>
+                    </a:stretch>
+                  </pic:blipFill>
+                  <pic:spPr>
+                    <a:xfrm>
+                      <a:off x="0" y="0"/>
+                      <a:ext cx="4305300" cy="685800"/>
+                    </a:xfrm>
+                    <a:prstGeom prst="rect">
+                      <a:avLst/>
+                    </a:prstGeom>
+                  </pic:spPr>
+                </pic:pic>
+              </a:graphicData>
+            </a:graphic>
+          </wp:inline>
+        </w:drawing>
+      </w:r>
+    </w:p>
+    <w:p>
+      <w:pPr>
+        <w:rPr>
+          <w:rFonts w:ascii="Times New Roman" w:hAnsi="Times New Roman" w:cs="Times New Roman"/>
+          <w:sz w:val="24"/>
+          <w:szCs w:val="24"/>
+        </w:rPr>
+      </w:pPr>
+      <w:proofErr w:type="spellStart"/>
       <w:r>
         <w:rPr>
           <w:rFonts w:ascii="Times New Roman" w:hAnsi="Times New Roman" w:cs="Times New Roman"/>
@@ -4088,16 +4568,30 @@
           <w:sz w:val="24"/>
           <w:szCs w:val="24"/>
         </w:rPr>
-        <w:t xml:space="preserve">Github Repo: </w:t>
-      </w:r>
+        <w:t>Github</w:t>
+      </w:r>
+      <w:proofErr w:type="spellEnd"/>
       <w:r>
         <w:rPr>
           <w:rFonts w:ascii="Times New Roman" w:hAnsi="Times New Roman" w:cs="Times New Roman"/>
-          <w:sz w:val="24"/>
-          <w:szCs w:val="24"/>
-        </w:rPr>
-        <w:t>https://github.com/angel-vlzqz/Modeling-and-Simulation/tree/main/projects/project%202%20CLC</w:t>
-      </w:r>
+          <w:b/>
+          <w:bCs/>
+          <w:sz w:val="24"/>
+          <w:szCs w:val="24"/>
+        </w:rPr>
+        <w:t xml:space="preserve"> Repo: </w:t>
+      </w:r>
+      <w:hyperlink r:id="rId15">
+        <w:r>
+          <w:rPr>
+            <w:rStyle w:val="Hyperlink"/>
+            <w:rFonts w:ascii="Times New Roman" w:hAnsi="Times New Roman" w:cs="Times New Roman"/>
+            <w:sz w:val="24"/>
+            <w:szCs w:val="24"/>
+          </w:rPr>
+          <w:t>Click Here</w:t>
+        </w:r>
+      </w:hyperlink>
     </w:p>
     <w:p>
       <w:pPr>
@@ -4117,8 +4611,8 @@
       </w:r>
     </w:p>
     <w:sectPr>
-      <w:headerReference w:type="default" r:id="rId10"/>
-      <w:footerReference w:type="default" r:id="rId11"/>
+      <w:headerReference w:type="default" r:id="rId16"/>
+      <w:footerReference w:type="default" r:id="rId17"/>
       <w:pgSz w:w="12240" w:h="15840"/>
       <w:pgMar w:top="1440" w:right="1440" w:bottom="1440" w:left="1440" w:header="720" w:footer="720" w:gutter="0"/>
       <w:cols w:space="720"/>
@@ -4129,7 +4623,7 @@
 </file>
 
 <file path=word/endnotes.xml><?xml version="1.0" encoding="utf-8"?>
-<w:endnotes xmlns:wpc="http://schemas.microsoft.com/office/word/2010/wordprocessingCanvas" xmlns:cx="http://schemas.microsoft.com/office/drawing/2014/chartex" xmlns:cx1="http://schemas.microsoft.com/office/drawing/2015/9/8/chartex" xmlns:cx2="http://schemas.microsoft.com/office/drawing/2015/10/21/chartex" xmlns:cx3="http://schemas.microsoft.com/office/drawing/2016/5/9/chartex" xmlns:cx4="http://schemas.microsoft.com/office/drawing/2016/5/10/chartex" xmlns:cx5="http://schemas.microsoft.com/office/drawing/2016/5/11/chartex" xmlns:cx6="http://schemas.microsoft.com/office/drawing/2016/5/12/chartex" xmlns:cx7="http://schemas.microsoft.com/office/drawing/2016/5/13/chartex" xmlns:cx8="http://schemas.microsoft.com/office/drawing/2016/5/14/chartex" xmlns:mc="http://schemas.openxmlformats.org/markup-compatibility/2006" xmlns:aink="http://schemas.microsoft.com/office/drawing/2016/ink" xmlns:am3d="http://schemas.microsoft.com/office/drawing/2017/model3d" xmlns:o="urn:schemas-microsoft-com:office:office" xmlns:oel="http://schemas.microsoft.com/office/2019/extlst" xmlns:r="http://schemas.openxmlformats.org/officeDocument/2006/relationships" xmlns:m="http://schemas.openxmlformats.org/officeDocument/2006/math" xmlns:v="urn:schemas-microsoft-com:vml" xmlns:wp14="http://schemas.microsoft.com/office/word/2010/wordprocessingDrawing" xmlns:wp="http://schemas.openxmlformats.org/drawingml/2006/wordprocessingDrawing" xmlns:w10="urn:schemas-microsoft-com:office:word" xmlns:w="http://schemas.openxmlformats.org/wordprocessingml/2006/main" xmlns:w14="http://schemas.microsoft.com/office/word/2010/wordml" xmlns:w15="http://schemas.microsoft.com/office/word/2012/wordml" xmlns:w16cex="http://schemas.microsoft.com/office/word/2018/wordml/cex" xmlns:w16cid="http://schemas.microsoft.com/office/word/2016/wordml/cid" xmlns:w16="http://schemas.microsoft.com/office/word/2018/wordml" xmlns:w16du="http://schemas.microsoft.com/office/word/2023/wordml/word16du" xmlns:w16sdtdh="http://schemas.microsoft.com/office/word/2020/wordml/sdtdatahash" xmlns:w16se="http://schemas.microsoft.com/office/word/2015/wordml/symex" xmlns:wpg="http://schemas.microsoft.com/office/word/2010/wordprocessingGroup" xmlns:wpi="http://schemas.microsoft.com/office/word/2010/wordprocessingInk" xmlns:wne="http://schemas.microsoft.com/office/word/2006/wordml" xmlns:wps="http://schemas.microsoft.com/office/word/2010/wordprocessingShape" mc:Ignorable="w14 w15 w16se w16cid w16 w16cex w16sdtdh w16du wp14">
+<w:endnotes xmlns:wpc="http://schemas.microsoft.com/office/word/2010/wordprocessingCanvas" xmlns:cx="http://schemas.microsoft.com/office/drawing/2014/chartex" xmlns:cx1="http://schemas.microsoft.com/office/drawing/2015/9/8/chartex" xmlns:cx2="http://schemas.microsoft.com/office/drawing/2015/10/21/chartex" xmlns:cx3="http://schemas.microsoft.com/office/drawing/2016/5/9/chartex" xmlns:cx4="http://schemas.microsoft.com/office/drawing/2016/5/10/chartex" xmlns:cx5="http://schemas.microsoft.com/office/drawing/2016/5/11/chartex" xmlns:cx6="http://schemas.microsoft.com/office/drawing/2016/5/12/chartex" xmlns:cx7="http://schemas.microsoft.com/office/drawing/2016/5/13/chartex" xmlns:cx8="http://schemas.microsoft.com/office/drawing/2016/5/14/chartex" xmlns:mc="http://schemas.openxmlformats.org/markup-compatibility/2006" xmlns:aink="http://schemas.microsoft.com/office/drawing/2016/ink" xmlns:am3d="http://schemas.microsoft.com/office/drawing/2017/model3d" xmlns:o="urn:schemas-microsoft-com:office:office" xmlns:oel="http://schemas.microsoft.com/office/2019/extlst" xmlns:r="http://schemas.openxmlformats.org/officeDocument/2006/relationships" xmlns:m="http://schemas.openxmlformats.org/officeDocument/2006/math" xmlns:v="urn:schemas-microsoft-com:vml" xmlns:wp14="http://schemas.microsoft.com/office/word/2010/wordprocessingDrawing" xmlns:wp="http://schemas.openxmlformats.org/drawingml/2006/wordprocessingDrawing" xmlns:w10="urn:schemas-microsoft-com:office:word" xmlns:w="http://schemas.openxmlformats.org/wordprocessingml/2006/main" xmlns:w14="http://schemas.microsoft.com/office/word/2010/wordml" xmlns:w15="http://schemas.microsoft.com/office/word/2012/wordml" xmlns:w16cex="http://schemas.microsoft.com/office/word/2018/wordml/cex" xmlns:w16cid="http://schemas.microsoft.com/office/word/2016/wordml/cid" xmlns:w16="http://schemas.microsoft.com/office/word/2018/wordml" xmlns:w16sdtdh="http://schemas.microsoft.com/office/word/2020/wordml/sdtdatahash" xmlns:w16se="http://schemas.microsoft.com/office/word/2015/wordml/symex" xmlns:wpg="http://schemas.microsoft.com/office/word/2010/wordprocessingGroup" xmlns:wpi="http://schemas.microsoft.com/office/word/2010/wordprocessingInk" xmlns:wne="http://schemas.microsoft.com/office/word/2006/wordml" xmlns:wps="http://schemas.microsoft.com/office/word/2010/wordprocessingShape" mc:Ignorable="w14 w15 w16se w16cid w16 w16cex w16sdtdh wp14">
   <w:endnote w:type="separator" w:id="-1">
     <w:p>
       <w:pPr>
@@ -4161,7 +4655,7 @@
 </file>
 
 <file path=word/footer1.xml><?xml version="1.0" encoding="utf-8"?>
-<w:ftr xmlns:wpc="http://schemas.microsoft.com/office/word/2010/wordprocessingCanvas" xmlns:cx="http://schemas.microsoft.com/office/drawing/2014/chartex" xmlns:cx1="http://schemas.microsoft.com/office/drawing/2015/9/8/chartex" xmlns:cx2="http://schemas.microsoft.com/office/drawing/2015/10/21/chartex" xmlns:cx3="http://schemas.microsoft.com/office/drawing/2016/5/9/chartex" xmlns:cx4="http://schemas.microsoft.com/office/drawing/2016/5/10/chartex" xmlns:cx5="http://schemas.microsoft.com/office/drawing/2016/5/11/chartex" xmlns:cx6="http://schemas.microsoft.com/office/drawing/2016/5/12/chartex" xmlns:cx7="http://schemas.microsoft.com/office/drawing/2016/5/13/chartex" xmlns:cx8="http://schemas.microsoft.com/office/drawing/2016/5/14/chartex" xmlns:mc="http://schemas.openxmlformats.org/markup-compatibility/2006" xmlns:aink="http://schemas.microsoft.com/office/drawing/2016/ink" xmlns:am3d="http://schemas.microsoft.com/office/drawing/2017/model3d" xmlns:o="urn:schemas-microsoft-com:office:office" xmlns:oel="http://schemas.microsoft.com/office/2019/extlst" xmlns:r="http://schemas.openxmlformats.org/officeDocument/2006/relationships" xmlns:m="http://schemas.openxmlformats.org/officeDocument/2006/math" xmlns:v="urn:schemas-microsoft-com:vml" xmlns:wp14="http://schemas.microsoft.com/office/word/2010/wordprocessingDrawing" xmlns:wp="http://schemas.openxmlformats.org/drawingml/2006/wordprocessingDrawing" xmlns:w10="urn:schemas-microsoft-com:office:word" xmlns:w="http://schemas.openxmlformats.org/wordprocessingml/2006/main" xmlns:w14="http://schemas.microsoft.com/office/word/2010/wordml" xmlns:w15="http://schemas.microsoft.com/office/word/2012/wordml" xmlns:w16cex="http://schemas.microsoft.com/office/word/2018/wordml/cex" xmlns:w16cid="http://schemas.microsoft.com/office/word/2016/wordml/cid" xmlns:w16="http://schemas.microsoft.com/office/word/2018/wordml" xmlns:w16du="http://schemas.microsoft.com/office/word/2023/wordml/word16du" xmlns:w16sdtdh="http://schemas.microsoft.com/office/word/2020/wordml/sdtdatahash" xmlns:w16se="http://schemas.microsoft.com/office/word/2015/wordml/symex" xmlns:wpg="http://schemas.microsoft.com/office/word/2010/wordprocessingGroup" xmlns:wpi="http://schemas.microsoft.com/office/word/2010/wordprocessingInk" xmlns:wne="http://schemas.microsoft.com/office/word/2006/wordml" xmlns:wps="http://schemas.microsoft.com/office/word/2010/wordprocessingShape" mc:Ignorable="w14 w15 w16se w16cid w16 w16cex w16sdtdh w16du wp14">
+<w:ftr xmlns:wpc="http://schemas.microsoft.com/office/word/2010/wordprocessingCanvas" xmlns:cx="http://schemas.microsoft.com/office/drawing/2014/chartex" xmlns:cx1="http://schemas.microsoft.com/office/drawing/2015/9/8/chartex" xmlns:cx2="http://schemas.microsoft.com/office/drawing/2015/10/21/chartex" xmlns:cx3="http://schemas.microsoft.com/office/drawing/2016/5/9/chartex" xmlns:cx4="http://schemas.microsoft.com/office/drawing/2016/5/10/chartex" xmlns:cx5="http://schemas.microsoft.com/office/drawing/2016/5/11/chartex" xmlns:cx6="http://schemas.microsoft.com/office/drawing/2016/5/12/chartex" xmlns:cx7="http://schemas.microsoft.com/office/drawing/2016/5/13/chartex" xmlns:cx8="http://schemas.microsoft.com/office/drawing/2016/5/14/chartex" xmlns:mc="http://schemas.openxmlformats.org/markup-compatibility/2006" xmlns:aink="http://schemas.microsoft.com/office/drawing/2016/ink" xmlns:am3d="http://schemas.microsoft.com/office/drawing/2017/model3d" xmlns:o="urn:schemas-microsoft-com:office:office" xmlns:oel="http://schemas.microsoft.com/office/2019/extlst" xmlns:r="http://schemas.openxmlformats.org/officeDocument/2006/relationships" xmlns:m="http://schemas.openxmlformats.org/officeDocument/2006/math" xmlns:v="urn:schemas-microsoft-com:vml" xmlns:wp14="http://schemas.microsoft.com/office/word/2010/wordprocessingDrawing" xmlns:wp="http://schemas.openxmlformats.org/drawingml/2006/wordprocessingDrawing" xmlns:w10="urn:schemas-microsoft-com:office:word" xmlns:w="http://schemas.openxmlformats.org/wordprocessingml/2006/main" xmlns:w14="http://schemas.microsoft.com/office/word/2010/wordml" xmlns:w15="http://schemas.microsoft.com/office/word/2012/wordml" xmlns:w16cex="http://schemas.microsoft.com/office/word/2018/wordml/cex" xmlns:w16cid="http://schemas.microsoft.com/office/word/2016/wordml/cid" xmlns:w16="http://schemas.microsoft.com/office/word/2018/wordml" xmlns:w16sdtdh="http://schemas.microsoft.com/office/word/2020/wordml/sdtdatahash" xmlns:w16se="http://schemas.microsoft.com/office/word/2015/wordml/symex" xmlns:wpg="http://schemas.microsoft.com/office/word/2010/wordprocessingGroup" xmlns:wpi="http://schemas.microsoft.com/office/word/2010/wordprocessingInk" xmlns:wne="http://schemas.microsoft.com/office/word/2006/wordml" xmlns:wps="http://schemas.microsoft.com/office/word/2010/wordprocessingShape" mc:Ignorable="w14 w15 w16se w16cid w16 w16cex w16sdtdh wp14">
   <w:p>
     <w:pPr>
       <w:jc w:val="center"/>
@@ -4180,7 +4674,7 @@
 </file>
 
 <file path=word/footnotes.xml><?xml version="1.0" encoding="utf-8"?>
-<w:footnotes xmlns:wpc="http://schemas.microsoft.com/office/word/2010/wordprocessingCanvas" xmlns:cx="http://schemas.microsoft.com/office/drawing/2014/chartex" xmlns:cx1="http://schemas.microsoft.com/office/drawing/2015/9/8/chartex" xmlns:cx2="http://schemas.microsoft.com/office/drawing/2015/10/21/chartex" xmlns:cx3="http://schemas.microsoft.com/office/drawing/2016/5/9/chartex" xmlns:cx4="http://schemas.microsoft.com/office/drawing/2016/5/10/chartex" xmlns:cx5="http://schemas.microsoft.com/office/drawing/2016/5/11/chartex" xmlns:cx6="http://schemas.microsoft.com/office/drawing/2016/5/12/chartex" xmlns:cx7="http://schemas.microsoft.com/office/drawing/2016/5/13/chartex" xmlns:cx8="http://schemas.microsoft.com/office/drawing/2016/5/14/chartex" xmlns:mc="http://schemas.openxmlformats.org/markup-compatibility/2006" xmlns:aink="http://schemas.microsoft.com/office/drawing/2016/ink" xmlns:am3d="http://schemas.microsoft.com/office/drawing/2017/model3d" xmlns:o="urn:schemas-microsoft-com:office:office" xmlns:oel="http://schemas.microsoft.com/office/2019/extlst" xmlns:r="http://schemas.openxmlformats.org/officeDocument/2006/relationships" xmlns:m="http://schemas.openxmlformats.org/officeDocument/2006/math" xmlns:v="urn:schemas-microsoft-com:vml" xmlns:wp14="http://schemas.microsoft.com/office/word/2010/wordprocessingDrawing" xmlns:wp="http://schemas.openxmlformats.org/drawingml/2006/wordprocessingDrawing" xmlns:w10="urn:schemas-microsoft-com:office:word" xmlns:w="http://schemas.openxmlformats.org/wordprocessingml/2006/main" xmlns:w14="http://schemas.microsoft.com/office/word/2010/wordml" xmlns:w15="http://schemas.microsoft.com/office/word/2012/wordml" xmlns:w16cex="http://schemas.microsoft.com/office/word/2018/wordml/cex" xmlns:w16cid="http://schemas.microsoft.com/office/word/2016/wordml/cid" xmlns:w16="http://schemas.microsoft.com/office/word/2018/wordml" xmlns:w16du="http://schemas.microsoft.com/office/word/2023/wordml/word16du" xmlns:w16sdtdh="http://schemas.microsoft.com/office/word/2020/wordml/sdtdatahash" xmlns:w16se="http://schemas.microsoft.com/office/word/2015/wordml/symex" xmlns:wpg="http://schemas.microsoft.com/office/word/2010/wordprocessingGroup" xmlns:wpi="http://schemas.microsoft.com/office/word/2010/wordprocessingInk" xmlns:wne="http://schemas.microsoft.com/office/word/2006/wordml" xmlns:wps="http://schemas.microsoft.com/office/word/2010/wordprocessingShape" mc:Ignorable="w14 w15 w16se w16cid w16 w16cex w16sdtdh w16du wp14">
+<w:footnotes xmlns:wpc="http://schemas.microsoft.com/office/word/2010/wordprocessingCanvas" xmlns:cx="http://schemas.microsoft.com/office/drawing/2014/chartex" xmlns:cx1="http://schemas.microsoft.com/office/drawing/2015/9/8/chartex" xmlns:cx2="http://schemas.microsoft.com/office/drawing/2015/10/21/chartex" xmlns:cx3="http://schemas.microsoft.com/office/drawing/2016/5/9/chartex" xmlns:cx4="http://schemas.microsoft.com/office/drawing/2016/5/10/chartex" xmlns:cx5="http://schemas.microsoft.com/office/drawing/2016/5/11/chartex" xmlns:cx6="http://schemas.microsoft.com/office/drawing/2016/5/12/chartex" xmlns:cx7="http://schemas.microsoft.com/office/drawing/2016/5/13/chartex" xmlns:cx8="http://schemas.microsoft.com/office/drawing/2016/5/14/chartex" xmlns:mc="http://schemas.openxmlformats.org/markup-compatibility/2006" xmlns:aink="http://schemas.microsoft.com/office/drawing/2016/ink" xmlns:am3d="http://schemas.microsoft.com/office/drawing/2017/model3d" xmlns:o="urn:schemas-microsoft-com:office:office" xmlns:oel="http://schemas.microsoft.com/office/2019/extlst" xmlns:r="http://schemas.openxmlformats.org/officeDocument/2006/relationships" xmlns:m="http://schemas.openxmlformats.org/officeDocument/2006/math" xmlns:v="urn:schemas-microsoft-com:vml" xmlns:wp14="http://schemas.microsoft.com/office/word/2010/wordprocessingDrawing" xmlns:wp="http://schemas.openxmlformats.org/drawingml/2006/wordprocessingDrawing" xmlns:w10="urn:schemas-microsoft-com:office:word" xmlns:w="http://schemas.openxmlformats.org/wordprocessingml/2006/main" xmlns:w14="http://schemas.microsoft.com/office/word/2010/wordml" xmlns:w15="http://schemas.microsoft.com/office/word/2012/wordml" xmlns:w16cex="http://schemas.microsoft.com/office/word/2018/wordml/cex" xmlns:w16cid="http://schemas.microsoft.com/office/word/2016/wordml/cid" xmlns:w16="http://schemas.microsoft.com/office/word/2018/wordml" xmlns:w16sdtdh="http://schemas.microsoft.com/office/word/2020/wordml/sdtdatahash" xmlns:w16se="http://schemas.microsoft.com/office/word/2015/wordml/symex" xmlns:wpg="http://schemas.microsoft.com/office/word/2010/wordprocessingGroup" xmlns:wpi="http://schemas.microsoft.com/office/word/2010/wordprocessingInk" xmlns:wne="http://schemas.microsoft.com/office/word/2006/wordml" xmlns:wps="http://schemas.microsoft.com/office/word/2010/wordprocessingShape" mc:Ignorable="w14 w15 w16se w16cid w16 w16cex w16sdtdh wp14">
   <w:footnote w:type="separator" w:id="-1">
     <w:p>
       <w:pPr>
@@ -4212,7 +4706,7 @@
 </file>
 
 <file path=word/header1.xml><?xml version="1.0" encoding="utf-8"?>
-<w:hdr xmlns:wpc="http://schemas.microsoft.com/office/word/2010/wordprocessingCanvas" xmlns:cx="http://schemas.microsoft.com/office/drawing/2014/chartex" xmlns:cx1="http://schemas.microsoft.com/office/drawing/2015/9/8/chartex" xmlns:cx2="http://schemas.microsoft.com/office/drawing/2015/10/21/chartex" xmlns:cx3="http://schemas.microsoft.com/office/drawing/2016/5/9/chartex" xmlns:cx4="http://schemas.microsoft.com/office/drawing/2016/5/10/chartex" xmlns:cx5="http://schemas.microsoft.com/office/drawing/2016/5/11/chartex" xmlns:cx6="http://schemas.microsoft.com/office/drawing/2016/5/12/chartex" xmlns:cx7="http://schemas.microsoft.com/office/drawing/2016/5/13/chartex" xmlns:cx8="http://schemas.microsoft.com/office/drawing/2016/5/14/chartex" xmlns:mc="http://schemas.openxmlformats.org/markup-compatibility/2006" xmlns:aink="http://schemas.microsoft.com/office/drawing/2016/ink" xmlns:am3d="http://schemas.microsoft.com/office/drawing/2017/model3d" xmlns:o="urn:schemas-microsoft-com:office:office" xmlns:oel="http://schemas.microsoft.com/office/2019/extlst" xmlns:r="http://schemas.openxmlformats.org/officeDocument/2006/relationships" xmlns:m="http://schemas.openxmlformats.org/officeDocument/2006/math" xmlns:v="urn:schemas-microsoft-com:vml" xmlns:wp14="http://schemas.microsoft.com/office/word/2010/wordprocessingDrawing" xmlns:wp="http://schemas.openxmlformats.org/drawingml/2006/wordprocessingDrawing" xmlns:w10="urn:schemas-microsoft-com:office:word" xmlns:w="http://schemas.openxmlformats.org/wordprocessingml/2006/main" xmlns:w14="http://schemas.microsoft.com/office/word/2010/wordml" xmlns:w15="http://schemas.microsoft.com/office/word/2012/wordml" xmlns:w16cex="http://schemas.microsoft.com/office/word/2018/wordml/cex" xmlns:w16cid="http://schemas.microsoft.com/office/word/2016/wordml/cid" xmlns:w16="http://schemas.microsoft.com/office/word/2018/wordml" xmlns:w16du="http://schemas.microsoft.com/office/word/2023/wordml/word16du" xmlns:w16sdtdh="http://schemas.microsoft.com/office/word/2020/wordml/sdtdatahash" xmlns:w16se="http://schemas.microsoft.com/office/word/2015/wordml/symex" xmlns:wpg="http://schemas.microsoft.com/office/word/2010/wordprocessingGroup" xmlns:wpi="http://schemas.microsoft.com/office/word/2010/wordprocessingInk" xmlns:wne="http://schemas.microsoft.com/office/word/2006/wordml" xmlns:wps="http://schemas.microsoft.com/office/word/2010/wordprocessingShape" mc:Ignorable="w14 w15 w16se w16cid w16 w16cex w16sdtdh w16du wp14">
+<w:hdr xmlns:wpc="http://schemas.microsoft.com/office/word/2010/wordprocessingCanvas" xmlns:cx="http://schemas.microsoft.com/office/drawing/2014/chartex" xmlns:cx1="http://schemas.microsoft.com/office/drawing/2015/9/8/chartex" xmlns:cx2="http://schemas.microsoft.com/office/drawing/2015/10/21/chartex" xmlns:cx3="http://schemas.microsoft.com/office/drawing/2016/5/9/chartex" xmlns:cx4="http://schemas.microsoft.com/office/drawing/2016/5/10/chartex" xmlns:cx5="http://schemas.microsoft.com/office/drawing/2016/5/11/chartex" xmlns:cx6="http://schemas.microsoft.com/office/drawing/2016/5/12/chartex" xmlns:cx7="http://schemas.microsoft.com/office/drawing/2016/5/13/chartex" xmlns:cx8="http://schemas.microsoft.com/office/drawing/2016/5/14/chartex" xmlns:mc="http://schemas.openxmlformats.org/markup-compatibility/2006" xmlns:aink="http://schemas.microsoft.com/office/drawing/2016/ink" xmlns:am3d="http://schemas.microsoft.com/office/drawing/2017/model3d" xmlns:o="urn:schemas-microsoft-com:office:office" xmlns:oel="http://schemas.microsoft.com/office/2019/extlst" xmlns:r="http://schemas.openxmlformats.org/officeDocument/2006/relationships" xmlns:m="http://schemas.openxmlformats.org/officeDocument/2006/math" xmlns:v="urn:schemas-microsoft-com:vml" xmlns:wp14="http://schemas.microsoft.com/office/word/2010/wordprocessingDrawing" xmlns:wp="http://schemas.openxmlformats.org/drawingml/2006/wordprocessingDrawing" xmlns:w10="urn:schemas-microsoft-com:office:word" xmlns:w="http://schemas.openxmlformats.org/wordprocessingml/2006/main" xmlns:w14="http://schemas.microsoft.com/office/word/2010/wordml" xmlns:w15="http://schemas.microsoft.com/office/word/2012/wordml" xmlns:w16cex="http://schemas.microsoft.com/office/word/2018/wordml/cex" xmlns:w16cid="http://schemas.microsoft.com/office/word/2016/wordml/cid" xmlns:w16="http://schemas.microsoft.com/office/word/2018/wordml" xmlns:w16sdtdh="http://schemas.microsoft.com/office/word/2020/wordml/sdtdatahash" xmlns:w16se="http://schemas.microsoft.com/office/word/2015/wordml/symex" xmlns:wpg="http://schemas.microsoft.com/office/word/2010/wordprocessingGroup" xmlns:wpi="http://schemas.microsoft.com/office/word/2010/wordprocessingInk" xmlns:wne="http://schemas.microsoft.com/office/word/2006/wordml" xmlns:wps="http://schemas.microsoft.com/office/word/2010/wordprocessingShape" mc:Ignorable="w14 w15 w16se w16cid w16 w16cex w16sdtdh wp14">
   <w:p>
     <w:pPr>
       <w:pStyle w:val="Header"/>
@@ -4276,8 +4770,121 @@
 </file>
 
 <file path=word/numbering.xml><?xml version="1.0" encoding="utf-8"?>
-<w:numbering xmlns:wpc="http://schemas.microsoft.com/office/word/2010/wordprocessingCanvas" xmlns:cx="http://schemas.microsoft.com/office/drawing/2014/chartex" xmlns:cx1="http://schemas.microsoft.com/office/drawing/2015/9/8/chartex" xmlns:cx2="http://schemas.microsoft.com/office/drawing/2015/10/21/chartex" xmlns:cx3="http://schemas.microsoft.com/office/drawing/2016/5/9/chartex" xmlns:cx4="http://schemas.microsoft.com/office/drawing/2016/5/10/chartex" xmlns:cx5="http://schemas.microsoft.com/office/drawing/2016/5/11/chartex" xmlns:cx6="http://schemas.microsoft.com/office/drawing/2016/5/12/chartex" xmlns:cx7="http://schemas.microsoft.com/office/drawing/2016/5/13/chartex" xmlns:cx8="http://schemas.microsoft.com/office/drawing/2016/5/14/chartex" xmlns:mc="http://schemas.openxmlformats.org/markup-compatibility/2006" xmlns:aink="http://schemas.microsoft.com/office/drawing/2016/ink" xmlns:am3d="http://schemas.microsoft.com/office/drawing/2017/model3d" xmlns:o="urn:schemas-microsoft-com:office:office" xmlns:oel="http://schemas.microsoft.com/office/2019/extlst" xmlns:r="http://schemas.openxmlformats.org/officeDocument/2006/relationships" xmlns:m="http://schemas.openxmlformats.org/officeDocument/2006/math" xmlns:v="urn:schemas-microsoft-com:vml" xmlns:wp14="http://schemas.microsoft.com/office/word/2010/wordprocessingDrawing" xmlns:wp="http://schemas.openxmlformats.org/drawingml/2006/wordprocessingDrawing" xmlns:w10="urn:schemas-microsoft-com:office:word" xmlns:w="http://schemas.openxmlformats.org/wordprocessingml/2006/main" xmlns:w14="http://schemas.microsoft.com/office/word/2010/wordml" xmlns:w15="http://schemas.microsoft.com/office/word/2012/wordml" xmlns:w16cex="http://schemas.microsoft.com/office/word/2018/wordml/cex" xmlns:w16cid="http://schemas.microsoft.com/office/word/2016/wordml/cid" xmlns:w16="http://schemas.microsoft.com/office/word/2018/wordml" xmlns:w16du="http://schemas.microsoft.com/office/word/2023/wordml/word16du" xmlns:w16sdtdh="http://schemas.microsoft.com/office/word/2020/wordml/sdtdatahash" xmlns:w16se="http://schemas.microsoft.com/office/word/2015/wordml/symex" xmlns:wpg="http://schemas.microsoft.com/office/word/2010/wordprocessingGroup" xmlns:wpi="http://schemas.microsoft.com/office/word/2010/wordprocessingInk" xmlns:wne="http://schemas.microsoft.com/office/word/2006/wordml" xmlns:wps="http://schemas.microsoft.com/office/word/2010/wordprocessingShape" mc:Ignorable="w14 w15 w16se w16cid w16 w16cex w16sdtdh w16du wp14">
+<w:numbering xmlns:wpc="http://schemas.microsoft.com/office/word/2010/wordprocessingCanvas" xmlns:cx="http://schemas.microsoft.com/office/drawing/2014/chartex" xmlns:cx1="http://schemas.microsoft.com/office/drawing/2015/9/8/chartex" xmlns:cx2="http://schemas.microsoft.com/office/drawing/2015/10/21/chartex" xmlns:cx3="http://schemas.microsoft.com/office/drawing/2016/5/9/chartex" xmlns:cx4="http://schemas.microsoft.com/office/drawing/2016/5/10/chartex" xmlns:cx5="http://schemas.microsoft.com/office/drawing/2016/5/11/chartex" xmlns:cx6="http://schemas.microsoft.com/office/drawing/2016/5/12/chartex" xmlns:cx7="http://schemas.microsoft.com/office/drawing/2016/5/13/chartex" xmlns:cx8="http://schemas.microsoft.com/office/drawing/2016/5/14/chartex" xmlns:mc="http://schemas.openxmlformats.org/markup-compatibility/2006" xmlns:aink="http://schemas.microsoft.com/office/drawing/2016/ink" xmlns:am3d="http://schemas.microsoft.com/office/drawing/2017/model3d" xmlns:o="urn:schemas-microsoft-com:office:office" xmlns:oel="http://schemas.microsoft.com/office/2019/extlst" xmlns:r="http://schemas.openxmlformats.org/officeDocument/2006/relationships" xmlns:m="http://schemas.openxmlformats.org/officeDocument/2006/math" xmlns:v="urn:schemas-microsoft-com:vml" xmlns:wp14="http://schemas.microsoft.com/office/word/2010/wordprocessingDrawing" xmlns:wp="http://schemas.openxmlformats.org/drawingml/2006/wordprocessingDrawing" xmlns:w10="urn:schemas-microsoft-com:office:word" xmlns:w="http://schemas.openxmlformats.org/wordprocessingml/2006/main" xmlns:w14="http://schemas.microsoft.com/office/word/2010/wordml" xmlns:w15="http://schemas.microsoft.com/office/word/2012/wordml" xmlns:w16cex="http://schemas.microsoft.com/office/word/2018/wordml/cex" xmlns:w16cid="http://schemas.microsoft.com/office/word/2016/wordml/cid" xmlns:w16="http://schemas.microsoft.com/office/word/2018/wordml" xmlns:w16sdtdh="http://schemas.microsoft.com/office/word/2020/wordml/sdtdatahash" xmlns:w16se="http://schemas.microsoft.com/office/word/2015/wordml/symex" xmlns:wpg="http://schemas.microsoft.com/office/word/2010/wordprocessingGroup" xmlns:wpi="http://schemas.microsoft.com/office/word/2010/wordprocessingInk" xmlns:wne="http://schemas.microsoft.com/office/word/2006/wordml" xmlns:wps="http://schemas.microsoft.com/office/word/2010/wordprocessingShape" mc:Ignorable="w14 w15 w16se w16cid w16 w16cex w16sdtdh wp14">
   <w:abstractNum w:abstractNumId="0" w15:restartNumberingAfterBreak="0">
+    <w:nsid w:val="0B98032A"/>
+    <w:multiLevelType w:val="multilevel"/>
+    <w:tmpl w:val="227092C2"/>
+    <w:lvl w:ilvl="0">
+      <w:start w:val="1"/>
+      <w:numFmt w:val="decimal"/>
+      <w:lvlText w:val="%1."/>
+      <w:lvlJc w:val="left"/>
+      <w:pPr>
+        <w:tabs>
+          <w:tab w:val="num" w:pos="720"/>
+        </w:tabs>
+        <w:ind w:left="720" w:hanging="360"/>
+      </w:pPr>
+    </w:lvl>
+    <w:lvl w:ilvl="1" w:tentative="1">
+      <w:start w:val="1"/>
+      <w:numFmt w:val="decimal"/>
+      <w:lvlText w:val="%2."/>
+      <w:lvlJc w:val="left"/>
+      <w:pPr>
+        <w:tabs>
+          <w:tab w:val="num" w:pos="1440"/>
+        </w:tabs>
+        <w:ind w:left="1440" w:hanging="360"/>
+      </w:pPr>
+    </w:lvl>
+    <w:lvl w:ilvl="2" w:tentative="1">
+      <w:start w:val="1"/>
+      <w:numFmt w:val="decimal"/>
+      <w:lvlText w:val="%3."/>
+      <w:lvlJc w:val="left"/>
+      <w:pPr>
+        <w:tabs>
+          <w:tab w:val="num" w:pos="2160"/>
+        </w:tabs>
+        <w:ind w:left="2160" w:hanging="360"/>
+      </w:pPr>
+    </w:lvl>
+    <w:lvl w:ilvl="3" w:tentative="1">
+      <w:start w:val="1"/>
+      <w:numFmt w:val="decimal"/>
+      <w:lvlText w:val="%4."/>
+      <w:lvlJc w:val="left"/>
+      <w:pPr>
+        <w:tabs>
+          <w:tab w:val="num" w:pos="2880"/>
+        </w:tabs>
+        <w:ind w:left="2880" w:hanging="360"/>
+      </w:pPr>
+    </w:lvl>
+    <w:lvl w:ilvl="4" w:tentative="1">
+      <w:start w:val="1"/>
+      <w:numFmt w:val="decimal"/>
+      <w:lvlText w:val="%5."/>
+      <w:lvlJc w:val="left"/>
+      <w:pPr>
+        <w:tabs>
+          <w:tab w:val="num" w:pos="3600"/>
+        </w:tabs>
+        <w:ind w:left="3600" w:hanging="360"/>
+      </w:pPr>
+    </w:lvl>
+    <w:lvl w:ilvl="5" w:tentative="1">
+      <w:start w:val="1"/>
+      <w:numFmt w:val="decimal"/>
+      <w:lvlText w:val="%6."/>
+      <w:lvlJc w:val="left"/>
+      <w:pPr>
+        <w:tabs>
+          <w:tab w:val="num" w:pos="4320"/>
+        </w:tabs>
+        <w:ind w:left="4320" w:hanging="360"/>
+      </w:pPr>
+    </w:lvl>
+    <w:lvl w:ilvl="6" w:tentative="1">
+      <w:start w:val="1"/>
+      <w:numFmt w:val="decimal"/>
+      <w:lvlText w:val="%7."/>
+      <w:lvlJc w:val="left"/>
+      <w:pPr>
+        <w:tabs>
+          <w:tab w:val="num" w:pos="5040"/>
+        </w:tabs>
+        <w:ind w:left="5040" w:hanging="360"/>
+      </w:pPr>
+    </w:lvl>
+    <w:lvl w:ilvl="7" w:tentative="1">
+      <w:start w:val="1"/>
+      <w:numFmt w:val="decimal"/>
+      <w:lvlText w:val="%8."/>
+      <w:lvlJc w:val="left"/>
+      <w:pPr>
+        <w:tabs>
+          <w:tab w:val="num" w:pos="5760"/>
+        </w:tabs>
+        <w:ind w:left="5760" w:hanging="360"/>
+      </w:pPr>
+    </w:lvl>
+    <w:lvl w:ilvl="8" w:tentative="1">
+      <w:start w:val="1"/>
+      <w:numFmt w:val="decimal"/>
+      <w:lvlText w:val="%9."/>
+      <w:lvlJc w:val="left"/>
+      <w:pPr>
+        <w:tabs>
+          <w:tab w:val="num" w:pos="6480"/>
+        </w:tabs>
+        <w:ind w:left="6480" w:hanging="360"/>
+      </w:pPr>
+    </w:lvl>
+  </w:abstractNum>
+  <w:abstractNum w:abstractNumId="1" w15:restartNumberingAfterBreak="0">
     <w:nsid w:val="1C5B7892"/>
     <w:multiLevelType w:val="multilevel"/>
     <w:tmpl w:val="8548A83C"/>
@@ -4426,7 +5033,7 @@
       </w:rPr>
     </w:lvl>
   </w:abstractNum>
-  <w:abstractNum w:abstractNumId="1" w15:restartNumberingAfterBreak="0">
+  <w:abstractNum w:abstractNumId="2" w15:restartNumberingAfterBreak="0">
     <w:nsid w:val="48594BFC"/>
     <w:multiLevelType w:val="hybridMultilevel"/>
     <w:tmpl w:val="879AA8DA"/>
@@ -4516,16 +5123,19 @@
     </w:lvl>
   </w:abstractNum>
   <w:num w:numId="1" w16cid:durableId="697701507">
+    <w:abstractNumId w:val="2"/>
+  </w:num>
+  <w:num w:numId="2" w16cid:durableId="1231189751">
     <w:abstractNumId w:val="1"/>
   </w:num>
-  <w:num w:numId="2" w16cid:durableId="1231189751">
+  <w:num w:numId="3" w16cid:durableId="1359162431">
     <w:abstractNumId w:val="0"/>
   </w:num>
 </w:numbering>
 </file>
 
 <file path=word/styles.xml><?xml version="1.0" encoding="utf-8"?>
-<w:styles xmlns:mc="http://schemas.openxmlformats.org/markup-compatibility/2006" xmlns:r="http://schemas.openxmlformats.org/officeDocument/2006/relationships" xmlns:w="http://schemas.openxmlformats.org/wordprocessingml/2006/main" xmlns:w14="http://schemas.microsoft.com/office/word/2010/wordml" xmlns:w15="http://schemas.microsoft.com/office/word/2012/wordml" xmlns:w16cex="http://schemas.microsoft.com/office/word/2018/wordml/cex" xmlns:w16cid="http://schemas.microsoft.com/office/word/2016/wordml/cid" xmlns:w16="http://schemas.microsoft.com/office/word/2018/wordml" xmlns:w16du="http://schemas.microsoft.com/office/word/2023/wordml/word16du" xmlns:w16sdtdh="http://schemas.microsoft.com/office/word/2020/wordml/sdtdatahash" xmlns:w16se="http://schemas.microsoft.com/office/word/2015/wordml/symex" mc:Ignorable="w14 w15 w16se w16cid w16 w16cex w16sdtdh w16du">
+<w:styles xmlns:mc="http://schemas.openxmlformats.org/markup-compatibility/2006" xmlns:r="http://schemas.openxmlformats.org/officeDocument/2006/relationships" xmlns:w="http://schemas.openxmlformats.org/wordprocessingml/2006/main" xmlns:w14="http://schemas.microsoft.com/office/word/2010/wordml" xmlns:w15="http://schemas.microsoft.com/office/word/2012/wordml" xmlns:w16cex="http://schemas.microsoft.com/office/word/2018/wordml/cex" xmlns:w16cid="http://schemas.microsoft.com/office/word/2016/wordml/cid" xmlns:w16="http://schemas.microsoft.com/office/word/2018/wordml" xmlns:w16sdtdh="http://schemas.microsoft.com/office/word/2020/wordml/sdtdatahash" xmlns:w16se="http://schemas.microsoft.com/office/word/2015/wordml/symex" mc:Ignorable="w14 w15 w16se w16cid w16 w16cex w16sdtdh">
   <w:docDefaults>
     <w:rPrDefault>
       <w:rPr>
@@ -4926,7 +5536,6 @@
   <w:style w:type="character" w:default="1" w:styleId="DefaultParagraphFont">
     <w:name w:val="Default Paragraph Font"/>
     <w:uiPriority w:val="1"/>
-    <w:semiHidden/>
     <w:unhideWhenUsed/>
   </w:style>
   <w:style w:type="table" w:default="1" w:styleId="TableNormal">
@@ -5081,6 +5690,17 @@
         <w:insideV w:val="single" w:sz="4" w:space="0" w:color="auto"/>
       </w:tblBorders>
     </w:tblPr>
+  </w:style>
+  <w:style w:type="character" w:styleId="Hyperlink">
+    <w:name w:val="Hyperlink"/>
+    <w:basedOn w:val="DefaultParagraphFont"/>
+    <w:uiPriority w:val="99"/>
+    <w:unhideWhenUsed/>
+    <w:rsid w:val="002D2834"/>
+    <w:rPr>
+      <w:color w:val="0563C1" w:themeColor="hyperlink"/>
+      <w:u w:val="single"/>
+    </w:rPr>
   </w:style>
 </w:styles>
 </file>
@@ -5381,6 +6001,21 @@
 </file>
 
 <file path=customXml/item1.xml><?xml version="1.0" encoding="utf-8"?>
+<?mso-contentType ?>
+<FormTemplates xmlns="http://schemas.microsoft.com/sharepoint/v3/contenttype/forms">
+  <Display>DocumentLibraryForm</Display>
+  <Edit>DocumentLibraryForm</Edit>
+  <New>DocumentLibraryForm</New>
+</FormTemplates>
+</file>
+
+<file path=customXml/item2.xml><?xml version="1.0" encoding="utf-8"?>
+<p:properties xmlns:p="http://schemas.microsoft.com/office/2006/metadata/properties" xmlns:xsi="http://www.w3.org/2001/XMLSchema-instance" xmlns:pc="http://schemas.microsoft.com/office/infopath/2007/PartnerControls">
+  <documentManagement/>
+</p:properties>
+</file>
+
+<file path=customXml/item3.xml><?xml version="1.0" encoding="utf-8"?>
 <ct:contentTypeSchema xmlns:ct="http://schemas.microsoft.com/office/2006/metadata/contentType" xmlns:ma="http://schemas.microsoft.com/office/2006/metadata/properties/metaAttributes" ct:_="" ma:_="" ma:contentTypeName="Document" ma:contentTypeID="0x01010014705B438C1ABE4BA0970B7CBF31BF32" ma:contentTypeVersion="0" ma:contentTypeDescription="Create a new document." ma:contentTypeScope="" ma:versionID="24337bb79783abfc1dd2f3610af0178b">
   <xsd:schema xmlns:xsd="http://www.w3.org/2001/XMLSchema" xmlns:xs="http://www.w3.org/2001/XMLSchema" xmlns:p="http://schemas.microsoft.com/office/2006/metadata/properties" targetNamespace="http://schemas.microsoft.com/office/2006/metadata/properties" ma:root="true" ma:fieldsID="1b05d82d297216baf5b26c55225140df">
     <xsd:element name="properties">
@@ -5494,33 +6129,10 @@
 </ct:contentTypeSchema>
 </file>
 
-<file path=customXml/item2.xml><?xml version="1.0" encoding="utf-8"?>
-<p:properties xmlns:p="http://schemas.microsoft.com/office/2006/metadata/properties" xmlns:xsi="http://www.w3.org/2001/XMLSchema-instance" xmlns:pc="http://schemas.microsoft.com/office/infopath/2007/PartnerControls">
-  <documentManagement/>
-</p:properties>
-</file>
-
-<file path=customXml/item3.xml><?xml version="1.0" encoding="utf-8"?>
-<?mso-contentType ?>
-<FormTemplates xmlns="http://schemas.microsoft.com/sharepoint/v3/contenttype/forms">
-  <Display>DocumentLibraryForm</Display>
-  <Edit>DocumentLibraryForm</Edit>
-  <New>DocumentLibraryForm</New>
-</FormTemplates>
-</file>
-
 <file path=customXml/itemProps1.xml><?xml version="1.0" encoding="utf-8"?>
-<ds:datastoreItem xmlns:ds="http://schemas.openxmlformats.org/officeDocument/2006/customXml" ds:itemID="{99A77408-BF9A-4CE0-A4EC-E4711D69633D}">
+<ds:datastoreItem xmlns:ds="http://schemas.openxmlformats.org/officeDocument/2006/customXml" ds:itemID="{95C2B962-806A-450B-83A1-6909412223A7}">
   <ds:schemaRefs>
-    <ds:schemaRef ds:uri="http://schemas.microsoft.com/office/2006/metadata/contentType"/>
-    <ds:schemaRef ds:uri="http://schemas.microsoft.com/office/2006/metadata/properties/metaAttributes"/>
-    <ds:schemaRef ds:uri="http://www.w3.org/2001/XMLSchema"/>
-    <ds:schemaRef ds:uri="http://schemas.microsoft.com/office/2006/metadata/properties"/>
-    <ds:schemaRef ds:uri="http://schemas.openxmlformats.org/package/2006/metadata/core-properties"/>
-    <ds:schemaRef ds:uri="http://purl.org/dc/elements/1.1/"/>
-    <ds:schemaRef ds:uri="http://purl.org/dc/terms/"/>
-    <ds:schemaRef ds:uri="http://schemas.microsoft.com/internal/obd"/>
-    <ds:schemaRef ds:uri="http://schemas.microsoft.com/office/infopath/2007/PartnerControls"/>
+    <ds:schemaRef ds:uri="http://schemas.microsoft.com/sharepoint/v3/contenttype/forms"/>
   </ds:schemaRefs>
 </ds:datastoreItem>
 </file>
@@ -5535,9 +6147,17 @@
 </file>
 
 <file path=customXml/itemProps3.xml><?xml version="1.0" encoding="utf-8"?>
-<ds:datastoreItem xmlns:ds="http://schemas.openxmlformats.org/officeDocument/2006/customXml" ds:itemID="{95C2B962-806A-450B-83A1-6909412223A7}">
+<ds:datastoreItem xmlns:ds="http://schemas.openxmlformats.org/officeDocument/2006/customXml" ds:itemID="{99A77408-BF9A-4CE0-A4EC-E4711D69633D}">
   <ds:schemaRefs>
-    <ds:schemaRef ds:uri="http://schemas.microsoft.com/sharepoint/v3/contenttype/forms"/>
+    <ds:schemaRef ds:uri="http://schemas.microsoft.com/office/2006/metadata/contentType"/>
+    <ds:schemaRef ds:uri="http://schemas.microsoft.com/office/2006/metadata/properties/metaAttributes"/>
+    <ds:schemaRef ds:uri="http://www.w3.org/2001/XMLSchema"/>
+    <ds:schemaRef ds:uri="http://schemas.microsoft.com/office/2006/metadata/properties"/>
+    <ds:schemaRef ds:uri="http://schemas.openxmlformats.org/package/2006/metadata/core-properties"/>
+    <ds:schemaRef ds:uri="http://purl.org/dc/elements/1.1/"/>
+    <ds:schemaRef ds:uri="http://purl.org/dc/terms/"/>
+    <ds:schemaRef ds:uri="http://schemas.microsoft.com/internal/obd"/>
+    <ds:schemaRef ds:uri="http://schemas.microsoft.com/office/infopath/2007/PartnerControls"/>
   </ds:schemaRefs>
 </ds:datastoreItem>
 </file>
</xml_diff>